<commit_message>
Major update of manuscript 5a and of data and fitting notebooks: Fig, 1,3 revised (Fig. 4 still to update). Supplementary figures still to do as well as final version of Figure 5.
</commit_message>
<xml_diff>
--- a/Notebooks/covid-19-caution/Understanding Covid-19 societal interaction_5a.docx
+++ b/Notebooks/covid-19-caution/Understanding Covid-19 societal interaction_5a.docx
@@ -14,40 +14,92 @@
           <w:b/>
           <w:bCs/>
         </w:rPr>
-        <w:t xml:space="preserve">Caution coupling </w:t>
+        <w:t xml:space="preserve">Pandemics in the digital age: </w:t>
       </w:r>
       <w:r>
         <w:rPr>
           <w:b/>
           <w:bCs/>
         </w:rPr>
-        <w:t>explains linear phase of</w:t>
+        <w:t xml:space="preserve">Caution coupling </w:t>
       </w:r>
       <w:r>
         <w:rPr>
           <w:b/>
           <w:bCs/>
         </w:rPr>
+        <w:t>explains</w:t>
+      </w:r>
+      <w:r>
+        <w:rPr>
+          <w:b/>
+          <w:bCs/>
+        </w:rPr>
         <w:t xml:space="preserve"> Covid-19 curves</w:t>
+      </w:r>
+      <w:r>
+        <w:rPr>
+          <w:b/>
+          <w:bCs/>
+        </w:rPr>
+        <w:t xml:space="preserve"> simply</w:t>
+      </w:r>
+    </w:p>
+    <w:p/>
+    <w:p>
+      <w:r>
+        <w:t>John S. McCaskill</w:t>
+      </w:r>
+      <w:r>
+        <w:rPr>
+          <w:vertAlign w:val="superscript"/>
+        </w:rPr>
+        <w:t>1,2</w:t>
+      </w:r>
+      <w:r>
+        <w:rPr>
+          <w:vertAlign w:val="superscript"/>
+        </w:rPr>
+        <w:t xml:space="preserve"> </w:t>
+      </w:r>
+      <w:r>
+        <w:t>and Norman H. Packard</w:t>
+      </w:r>
+      <w:r>
+        <w:rPr>
+          <w:vertAlign w:val="superscript"/>
+        </w:rPr>
+        <w:t>1,2</w:t>
+      </w:r>
+    </w:p>
+    <w:p/>
+    <w:p>
+      <w:r>
+        <w:rPr>
+          <w:vertAlign w:val="superscript"/>
+        </w:rPr>
+        <w:t>1.</w:t>
+      </w:r>
+      <w:r>
+        <w:t xml:space="preserve"> </w:t>
+      </w:r>
+      <w:r>
+        <w:t>European Centre for Living Technology</w:t>
+      </w:r>
+      <w:r>
+        <w:t>, Venice, Italy</w:t>
       </w:r>
     </w:p>
     <w:p>
       <w:r>
-        <w:t>John S. McCaskill</w:t>
-      </w:r>
-      <w:r>
-        <w:t xml:space="preserve"> and Norman H. Packard</w:t>
-      </w:r>
-    </w:p>
-    <w:p>
-      <w:r>
-        <w:t>European Centre for Living Technology</w:t>
-      </w:r>
-      <w:r>
-        <w:t>, Venice, Italy</w:t>
-      </w:r>
-    </w:p>
-    <w:p>
+        <w:rPr>
+          <w:vertAlign w:val="superscript"/>
+        </w:rPr>
+        <w:t>2.</w:t>
+      </w:r>
+      <w:r>
+        <w:t xml:space="preserve"> </w:t>
+      </w:r>
       <w:r>
         <w:t>Chemelion Inc.</w:t>
       </w:r>
@@ -1936,13 +1988,25 @@
         <w:t xml:space="preserve"> </w:t>
       </w:r>
       <w:r>
-        <w:t>suggested, using an SIR model, that a much larger portion of society may be infected than normally inferred from the testing data, which was biased to symptom carriers</w:t>
+        <w:t xml:space="preserve">suggested, using an SIR model, that a much larger portion of society may be infected than normally inferred from the testing data, which was </w:t>
+      </w:r>
+      <w:r>
+        <w:t xml:space="preserve">parsimoniously </w:t>
+      </w:r>
+      <w:r>
+        <w:t>biased to symptom carriers</w:t>
       </w:r>
       <w:r>
         <w:t>.</w:t>
       </w:r>
       <w:r>
-        <w:t xml:space="preserve"> This was in-line with standard epidemiological modelling that relates the epidemic proliferation peak and subsequent decline to the advent of a significant fraction of the population becoming immune to the disease. </w:t>
+        <w:t xml:space="preserve"> This was in-line with standard epidemiological modelling that relates the epidemic proliferation peak and </w:t>
+      </w:r>
+      <w:r>
+        <w:t xml:space="preserve">its </w:t>
+      </w:r>
+      <w:r>
+        <w:t xml:space="preserve">subsequent decline to the advent of a significant fraction of the population becoming immune to the disease. </w:t>
       </w:r>
       <w:r>
         <w:t xml:space="preserve">However, subsequent testing data has shown that the </w:t>
@@ -1966,7 +2030,37 @@
         <w:t>[??]</w:t>
       </w:r>
       <w:r>
-        <w:t>. The caution models introduced here also account for the existence of the low first peaks of daily infection rates quantitatively.</w:t>
+        <w:t xml:space="preserve">. The </w:t>
+      </w:r>
+      <w:r>
+        <w:t xml:space="preserve">proposed </w:t>
+      </w:r>
+      <w:r>
+        <w:t xml:space="preserve">caution models </w:t>
+      </w:r>
+      <w:r>
+        <w:t>will</w:t>
+      </w:r>
+      <w:r>
+        <w:t xml:space="preserve"> also account for the existence of the</w:t>
+      </w:r>
+      <w:r>
+        <w:t>se</w:t>
+      </w:r>
+      <w:r>
+        <w:t xml:space="preserve"> low</w:t>
+      </w:r>
+      <w:r>
+        <w:t>er</w:t>
+      </w:r>
+      <w:r>
+        <w:t xml:space="preserve"> first peaks </w:t>
+      </w:r>
+      <w:r>
+        <w:t>in</w:t>
+      </w:r>
+      <w:r>
+        <w:t xml:space="preserve"> daily infection rates quantitatively.</w:t>
       </w:r>
     </w:p>
     <w:p>
@@ -2018,7 +2112,11 @@
         <w:t xml:space="preserve">, at varying levels depending on the individual countries, prior to a second wave of infection. In the USA, for example, the constant infection rate phase </w:t>
       </w:r>
       <w:r>
-        <w:t xml:space="preserve">persisted without much attenuation from the initial peak level </w:t>
+        <w:t xml:space="preserve">persisted without much </w:t>
+      </w:r>
+      <w:r>
+        <w:lastRenderedPageBreak/>
+        <w:t xml:space="preserve">attenuation from the initial peak level </w:t>
       </w:r>
       <w:r>
         <w:t>for 2.5 months from</w:t>
@@ -2033,11 +2131,7 @@
         <w:t xml:space="preserve">other </w:t>
       </w:r>
       <w:r>
-        <w:t xml:space="preserve">large </w:t>
-      </w:r>
-      <w:r>
-        <w:lastRenderedPageBreak/>
-        <w:t xml:space="preserve">countries like </w:t>
+        <w:t xml:space="preserve">large countries like </w:t>
       </w:r>
       <w:r>
         <w:t>Brazil</w:t>
@@ -2165,7 +2259,13 @@
         <w:fldChar w:fldCharType="end"/>
       </w:r>
       <w:r>
-        <w:t>. The fundamental reason for this is specific resource limitation, for example of the Q</w:t>
+        <w:t xml:space="preserve">. The fundamental reason for this is specific </w:t>
+      </w:r>
+      <w:r>
+        <w:t xml:space="preserve">host </w:t>
+      </w:r>
+      <w:r>
+        <w:t>resource limitation, for example of the Q</w:t>
       </w:r>
       <w:r>
         <w:t xml:space="preserve">ß viral </w:t>
@@ -2262,6 +2362,9 @@
       </w:r>
       <w:r>
         <w:t>.</w:t>
+      </w:r>
+      <w:r>
+        <w:t xml:space="preserve"> </w:t>
       </w:r>
     </w:p>
     <w:p>
@@ -2488,9 +2591,6 @@
         <w:t xml:space="preserve"> we </w:t>
       </w:r>
       <w:r>
-        <w:t xml:space="preserve">first </w:t>
-      </w:r>
-      <w:r>
         <w:t>employ</w:t>
       </w:r>
       <w:r>
@@ -2647,6 +2747,7 @@
         <w:t xml:space="preserve">We have tested the impact of </w:t>
       </w:r>
       <w:r>
+        <w:lastRenderedPageBreak/>
         <w:t xml:space="preserve">including cautioned classes for all non-hospitalized </w:t>
       </w:r>
       <w:r>
@@ -2668,11 +2769,7 @@
         <w:t>, which share the prediction of a linear phase</w:t>
       </w:r>
       <w:r>
-        <w:t xml:space="preserve">, with a stronger impact of </w:t>
-      </w:r>
-      <w:r>
-        <w:lastRenderedPageBreak/>
-        <w:t>caution</w:t>
+        <w:t>, with a stronger impact of caution</w:t>
       </w:r>
       <w:r>
         <w:t xml:space="preserve">. </w:t>
@@ -3051,6 +3148,42 @@
         <w:t xml:space="preserve">. </w:t>
       </w:r>
       <w:r>
+        <w:t xml:space="preserve">We modelled the impact of endogenous caution on three successively more realistic models from the SIR family: SIR, SEIR and SEI3R. The first two are the classic early epidemic models, the second including delays associated with incubation of the disease in exposed non-infectious individuals, while the third involves the important progression of infected individuals to two severely infected </w:t>
+      </w:r>
+      <w:r>
+        <w:t>groups with different responses</w:t>
+      </w:r>
+      <w:r>
+        <w:t>, hospitalized and in critical care</w:t>
+      </w:r>
+      <w:r>
+        <w:t xml:space="preserve"> </w:t>
+      </w:r>
+      <w:r>
+        <w:fldChar w:fldCharType="begin"/>
+      </w:r>
+      <w:r>
+        <w:instrText xml:space="preserve"> ADDIN EN.CITE &lt;EndNote&gt;&lt;Cite&gt;&lt;Author&gt;A.&lt;/Author&gt;&lt;Year&gt;2020&lt;/Year&gt;&lt;RecNum&gt;31&lt;/RecNum&gt;&lt;DisplayText&gt;[29]&lt;/DisplayText&gt;&lt;record&gt;&lt;rec-number&gt;31&lt;/rec-number&gt;&lt;foreign-keys&gt;&lt;key app="EN" db-id="pdvdwdpxbt9rxiedr06pz929t2ed5fatxsar" timestamp="1598270804"&gt;31&lt;/key&gt;&lt;/foreign-keys&gt;&lt;ref-type name="Electronic Article"&gt;43&lt;/ref-type&gt;&lt;contributors&gt;&lt;authors&gt;&lt;author&gt;Hill, A.&lt;/author&gt;&lt;author&gt;Levy, M.&lt;/author&gt;&lt;author&gt;Xie, S. &lt;/author&gt;&lt;author&gt;Sheen, S.&lt;/author&gt;&lt;author&gt;Shinnick, J.&lt;/author&gt;&lt;author&gt;Gheorghe, A.&lt;/author&gt;&lt;author&gt;Rehmann, C.&lt;/author&gt;&lt;/authors&gt;&lt;/contributors&gt;&lt;titles&gt;&lt;title&gt;Modeling COVID-19 spread vs healthcare capacity, 2020.&lt;/title&gt;&lt;alt-title&gt;Planning as Inference in Epidemiological Models. &lt;/alt-title&gt;&lt;/titles&gt;&lt;dates&gt;&lt;year&gt;2020&lt;/year&gt;&lt;/dates&gt;&lt;pub-location&gt;Planning as Inference in Epidemiological Models.  Available from: https://www.researchgate.net/publication/340295625_Planning_as_Inference_in_Epidemiological_Models.&lt;/pub-location&gt;&lt;urls&gt;&lt;related-urls&gt;&lt;url&gt;https://alhill.shinyapps.io/COVID19seir/&lt;/url&gt;&lt;url&gt;https://www.researchgate.net/publication/340295625_Planning_as_Inference_in_Epidemiological_Models&lt;/url&gt;&lt;/related-urls&gt;&lt;/urls&gt;&lt;/record&gt;&lt;/Cite&gt;&lt;/EndNote&gt;</w:instrText>
+      </w:r>
+      <w:r>
+        <w:fldChar w:fldCharType="separate"/>
+      </w:r>
+      <w:r>
+        <w:rPr>
+          <w:noProof/>
+        </w:rPr>
+        <w:t>[29]</w:t>
+      </w:r>
+      <w:r>
+        <w:fldChar w:fldCharType="end"/>
+      </w:r>
+      <w:r>
+        <w:t>. We do not here distinguish age groups or geographic diversity, both of which extensions would be straightforward but introduce additional</w:t>
+      </w:r>
+      <w:r>
+        <w:t xml:space="preserve"> complexity. </w:t>
+      </w:r>
+      <w:r>
         <w:t>Fig. 3 shows the range of epidemic responses in the number of daily cases for the caution extensions to the simple (SEIR</w:t>
       </w:r>
       <w:r>
@@ -3163,6 +3296,7 @@
         <w:jc w:val="both"/>
       </w:pPr>
       <w:r>
+        <w:lastRenderedPageBreak/>
         <w:t xml:space="preserve">An example of fitting the caution model to the data for Germany (confirmed, recovered and deaths) by varying the three parameters affecting the cautionary response (as well as the </w:t>
       </w:r>
       <w:r>
@@ -3190,14 +3324,10 @@
         <w:t>all</w:t>
       </w:r>
       <w:r>
-        <w:t xml:space="preserve"> these complications into account. Rather, we wish the reader to share the insight that the seeming complexity of the societal response to the Covid-19 pandemic can actually be better understood as </w:t>
-      </w:r>
-      <w:r>
-        <w:lastRenderedPageBreak/>
-        <w:t xml:space="preserve">belonging to a single simple phenomenon that distinguishes the Covid-19 pandemic from earlier </w:t>
-      </w:r>
-      <w:r>
-        <w:t>epidemics : the ubiquitous internet mediated feedback of daily data collection inspiring a social distancing cautionary response in the population. A preliminary scan of the cumulative deaths in all monitored countries (JHU data) is shown in the supplementary material (together with simple fits from the cautionary model). Note that while the deaths data is deemed more reliable, since it is less dependent on incomplete Covid-19 testing, fitting just one quantity is less stringent than the example shown in Fig. 4, involving all three c</w:t>
+        <w:t xml:space="preserve"> these complications into account. Rather, we wish the reader to share the insight that the seeming complexity of the societal response to the Covid-19 pandemic can actually be better understood as belonging to a single simple phenomenon that distinguishes the Covid-19 pandemic from earlier </w:t>
+      </w:r>
+      <w:r>
+        <w:t>epidemics: the ubiquitous internet mediated feedback of daily data collection inspiring a social distancing cautionary response in the population. A preliminary scan of the cumulative deaths in all monitored countries (JHU data) is shown in the supplementary material (together with simple fits from the cautionary model). Note that while the deaths data is deemed more reliable, since it is less dependent on incomplete Covid-19 testing, fitting just one quantity is less stringent than the example shown in Fig. 4, involving all three c</w:t>
       </w:r>
       <w:r>
         <w:t>ur</w:t>
@@ -3445,11 +3575,7 @@
         <w:t xml:space="preserve">linear population responses in cumulative case indicators (and in deaths) result from </w:t>
       </w:r>
       <w:r>
-        <w:t xml:space="preserve">an active regulation of the degree of caution exercised in the population. As evidenced by the case of Sweden this is not entirely dependent on government legislation, which itself is in response to fears of repercussions based on severity indicators like the number of deaths, but also occurs naturally in the population, for example through </w:t>
-      </w:r>
-      <w:r>
-        <w:lastRenderedPageBreak/>
-        <w:t>the ubiquitous distribution of statistics concerning ICU cases. Depending on the timescale of relaxation of caution, the response can also involve second waves and longer-term oscillation. Thirdly, the natural human response, and as we have seen also government mediation of this apart from in a few nations, is not to maintain strict caution measures up until disease eradication. The successive relaxation of measures, even close to disease eradication results</w:t>
+        <w:t>an active regulation of the degree of caution exercised in the population. As evidenced by the case of Sweden this is not entirely dependent on government legislation, which itself is in response to fears of repercussions based on severity indicators like the number of deaths, but also occurs naturally in the population, for example through the ubiquitous distribution of statistics concerning ICU cases. Depending on the timescale of relaxation of caution, the response can also involve second waves and longer-term oscillation. Thirdly, the natural human response, and as we have seen also government mediation of this apart from in a few nations, is not to maintain strict caution measures up until disease eradication. The successive relaxation of measures, even close to disease eradication results</w:t>
       </w:r>
       <w:r>
         <w:t xml:space="preserve"> in very long periods of nearly constant case frequencies, consistent with the cautionary regulation process that we describe in this paper. Examples of this include Germany, Australia, South Korea, Switzerland and many other states.</w:t>
@@ -3480,13 +3606,17 @@
         <w:t xml:space="preserve">Our model can be extended and integrated with existing extensions in various ways. </w:t>
       </w:r>
       <w:r>
-        <w:t xml:space="preserve">Since its major feature of complete endogeny distinguishes it from conventional approaches such as external societal changes to the parameters (e.g. government decision influences on the R number), we outline one simple endogenous extension in this work to show how a coupling of the cautionary response with economic impact can be introduced. Cautioned individuals have a vital positive effect on containing the epidemic, as we have seen, but the economic repercussions of this caution </w:t>
-      </w:r>
-      <w:proofErr w:type="gramStart"/>
-      <w:r>
-        <w:t>is</w:t>
-      </w:r>
-      <w:proofErr w:type="gramEnd"/>
+        <w:t xml:space="preserve">Since its major feature of complete endogeny distinguishes it from conventional approaches such as external societal changes to the parameters (e.g. government decision influences on the R number), we outline one </w:t>
+      </w:r>
+      <w:r>
+        <w:t xml:space="preserve">further </w:t>
+      </w:r>
+      <w:r>
+        <w:t xml:space="preserve">simple endogenous extension in this work to show how a coupling of the cautionary response with economic impact can be introduced. Cautioned individuals have a vital positive effect on containing the epidemic, as we have seen, but the economic repercussions of this caution </w:t>
+      </w:r>
+      <w:r>
+        <w:t>are</w:t>
+      </w:r>
       <w:r>
         <w:t xml:space="preserve"> often severe, resulting in significant reduction in economic capacity, by a factor </w:t>
       </w:r>
@@ -3508,7 +3638,19 @@
         <w:rPr>
           <w:rFonts w:eastAsiaTheme="minorEastAsia"/>
         </w:rPr>
-        <w:t xml:space="preserve">simplistically as a state variable </w:t>
+        <w:t xml:space="preserve">simplistically as a </w:t>
+      </w:r>
+      <w:r>
+        <w:rPr>
+          <w:rFonts w:eastAsiaTheme="minorEastAsia"/>
+        </w:rPr>
+        <w:t xml:space="preserve">single </w:t>
+      </w:r>
+      <w:r>
+        <w:rPr>
+          <w:rFonts w:eastAsiaTheme="minorEastAsia"/>
+        </w:rPr>
+        <w:t xml:space="preserve">state variable </w:t>
       </w:r>
       <m:oMath>
         <m:r>
@@ -3701,16 +3843,14 @@
         <w:rPr>
           <w:rFonts w:eastAsiaTheme="minorEastAsia"/>
         </w:rPr>
-        <w:t xml:space="preserve">While there may well be direct effects of the pandemic on the </w:t>
-      </w:r>
-      <w:proofErr w:type="gramStart"/>
+        <w:t>While there may well be direct effects of the pandemic on the economy</w:t>
+      </w:r>
       <w:r>
         <w:rPr>
           <w:rFonts w:eastAsiaTheme="minorEastAsia"/>
         </w:rPr>
-        <w:t>economy</w:t>
-      </w:r>
-      <w:proofErr w:type="gramEnd"/>
+        <w:t>,</w:t>
+      </w:r>
       <w:r>
         <w:rPr>
           <w:rFonts w:eastAsiaTheme="minorEastAsia"/>
@@ -3751,24 +3891,34 @@
         </w:rPr>
         <w:t xml:space="preserve">, we also </w:t>
       </w:r>
-      <w:proofErr w:type="gramStart"/>
       <w:r>
         <w:rPr>
           <w:rFonts w:eastAsiaTheme="minorEastAsia"/>
         </w:rPr>
-        <w:t>take into account</w:t>
-      </w:r>
-      <w:proofErr w:type="gramEnd"/>
+        <w:t>consider</w:t>
+      </w:r>
       <w:r>
         <w:rPr>
           <w:rFonts w:eastAsiaTheme="minorEastAsia"/>
         </w:rPr>
-        <w:t xml:space="preserve"> the effect of economic considerations on the cautionary response</w:t>
+        <w:t xml:space="preserve"> the economic </w:t>
       </w:r>
       <w:r>
         <w:rPr>
           <w:rFonts w:eastAsiaTheme="minorEastAsia"/>
         </w:rPr>
+        <w:t>influence</w:t>
+      </w:r>
+      <w:r>
+        <w:rPr>
+          <w:rFonts w:eastAsiaTheme="minorEastAsia"/>
+        </w:rPr>
+        <w:t xml:space="preserve"> on the cautionary response</w:t>
+      </w:r>
+      <w:r>
+        <w:rPr>
+          <w:rFonts w:eastAsiaTheme="minorEastAsia"/>
+        </w:rPr>
         <w:t>,</w:t>
       </w:r>
       <w:r>
@@ -3777,6 +3927,12 @@
         </w:rPr>
         <w:t xml:space="preserve"> by introducing a further dynamic class of </w:t>
       </w:r>
+      <w:r>
+        <w:rPr>
+          <w:rFonts w:eastAsiaTheme="minorEastAsia"/>
+        </w:rPr>
+        <w:t>heedless (“</w:t>
+      </w:r>
       <w:proofErr w:type="spellStart"/>
       <w:r>
         <w:rPr>
@@ -3785,6 +3941,12 @@
         <w:t>uncautionable</w:t>
       </w:r>
       <w:proofErr w:type="spellEnd"/>
+      <w:r>
+        <w:rPr>
+          <w:rFonts w:eastAsiaTheme="minorEastAsia"/>
+        </w:rPr>
+        <w:t>”)</w:t>
+      </w:r>
       <w:r>
         <w:rPr>
           <w:rFonts w:eastAsiaTheme="minorEastAsia"/>
@@ -3823,13 +3985,37 @@
         <w:rPr>
           <w:rFonts w:eastAsiaTheme="minorEastAsia"/>
         </w:rPr>
-        <w:t xml:space="preserve"> that become, through economic repercussions, “immune” to cautionary warnings. The economic trigger </w:t>
+        <w:t xml:space="preserve"> that become, through economic repercussions, “immune” to cautionary warning</w:t>
       </w:r>
       <w:r>
         <w:rPr>
           <w:rFonts w:eastAsiaTheme="minorEastAsia"/>
         </w:rPr>
-        <w:t xml:space="preserve">for this caution insensitivity is simply proportional to the economic depression </w:t>
+        <w:t>s.</w:t>
+      </w:r>
+      <w:r>
+        <w:rPr>
+          <w:rFonts w:eastAsiaTheme="minorEastAsia"/>
+        </w:rPr>
+        <w:t xml:space="preserve"> The economic trigger </w:t>
+      </w:r>
+      <w:r>
+        <w:rPr>
+          <w:rFonts w:eastAsiaTheme="minorEastAsia"/>
+        </w:rPr>
+        <w:t xml:space="preserve">for this caution insensitivity is </w:t>
+      </w:r>
+      <w:r>
+        <w:rPr>
+          <w:rFonts w:eastAsiaTheme="minorEastAsia"/>
+        </w:rPr>
+        <w:t xml:space="preserve">assumed </w:t>
+      </w:r>
+      <w:r>
+        <w:rPr>
+          <w:rFonts w:eastAsiaTheme="minorEastAsia"/>
+        </w:rPr>
+        <w:t xml:space="preserve">simply proportional to the economic depression </w:t>
       </w:r>
       <m:oMath>
         <m:r>
@@ -3972,19 +4158,7 @@
           <w:rPr>
             <w:rFonts w:ascii="Cambria Math" w:eastAsiaTheme="minorEastAsia" w:hAnsi="Cambria Math"/>
           </w:rPr>
-          <m:t>(</m:t>
-        </m:r>
-        <m:r>
-          <w:rPr>
-            <w:rFonts w:ascii="Cambria Math" w:eastAsiaTheme="minorEastAsia" w:hAnsi="Cambria Math"/>
-          </w:rPr>
-          <m:t>1-W</m:t>
-        </m:r>
-        <m:r>
-          <w:rPr>
-            <w:rFonts w:ascii="Cambria Math" w:eastAsiaTheme="minorEastAsia" w:hAnsi="Cambria Math"/>
-          </w:rPr>
-          <m:t>)</m:t>
+          <m:t>(1-W)</m:t>
         </m:r>
       </m:oMath>
       <w:r>
@@ -4173,7 +4347,19 @@
         <w:rPr>
           <w:rFonts w:eastAsiaTheme="minorEastAsia"/>
         </w:rPr>
-        <w:t xml:space="preserve">. Fixing the magnitude of the economic impact factor </w:t>
+        <w:t xml:space="preserve">. Fixing </w:t>
+      </w:r>
+      <w:r>
+        <w:rPr>
+          <w:rFonts w:eastAsiaTheme="minorEastAsia"/>
+        </w:rPr>
+        <w:t xml:space="preserve">for simplicity </w:t>
+      </w:r>
+      <w:r>
+        <w:rPr>
+          <w:rFonts w:eastAsiaTheme="minorEastAsia"/>
+        </w:rPr>
+        <w:t xml:space="preserve">the magnitude of the economic impact factor </w:t>
       </w:r>
       <m:oMath>
         <m:r>
@@ -4193,7 +4379,27 @@
         <w:rPr>
           <w:rFonts w:eastAsiaTheme="minorEastAsia"/>
         </w:rPr>
-        <w:t xml:space="preserve">, and the timescale of the economic response to a quarter  </w:t>
+        <w:t>, and the timescale of the economic response to a quarter</w:t>
+      </w:r>
+      <w:r>
+        <w:rPr>
+          <w:rFonts w:eastAsiaTheme="minorEastAsia"/>
+        </w:rPr>
+        <w:t xml:space="preserve"> (three months) </w:t>
+      </w:r>
+      <w:r>
+        <w:rPr>
+          <w:rFonts w:eastAsiaTheme="minorEastAsia"/>
+          <w:i/>
+          <w:iCs/>
+        </w:rPr>
+        <w:t>i.e.</w:t>
+      </w:r>
+      <w:r>
+        <w:rPr>
+          <w:rFonts w:eastAsiaTheme="minorEastAsia"/>
+        </w:rPr>
+        <w:t xml:space="preserve">  </w:t>
       </w:r>
       <m:oMath>
         <m:sSub>
@@ -4258,14 +4464,65 @@
           <w:rPr>
             <w:rFonts w:ascii="Cambria Math" w:eastAsiaTheme="minorEastAsia" w:hAnsi="Cambria Math"/>
           </w:rPr>
-          <m:t>=1/90</m:t>
+          <m:t>=</m:t>
         </m:r>
+        <m:f>
+          <m:fPr>
+            <m:ctrlPr>
+              <w:rPr>
+                <w:rFonts w:ascii="Cambria Math" w:eastAsiaTheme="minorEastAsia" w:hAnsi="Cambria Math"/>
+                <w:i/>
+              </w:rPr>
+            </m:ctrlPr>
+          </m:fPr>
+          <m:num>
+            <m:r>
+              <w:rPr>
+                <w:rFonts w:ascii="Cambria Math" w:eastAsiaTheme="minorEastAsia" w:hAnsi="Cambria Math"/>
+              </w:rPr>
+              <m:t>1</m:t>
+            </m:r>
+          </m:num>
+          <m:den>
+            <m:r>
+              <w:rPr>
+                <w:rFonts w:ascii="Cambria Math" w:eastAsiaTheme="minorEastAsia" w:hAnsi="Cambria Math"/>
+              </w:rPr>
+              <m:t>90</m:t>
+            </m:r>
+          </m:den>
+        </m:f>
       </m:oMath>
       <w:r>
         <w:rPr>
           <w:rFonts w:eastAsiaTheme="minorEastAsia"/>
         </w:rPr>
-        <w:t xml:space="preserve">, in Fig. 5 we show how economic coupling reduces but does not eliminate the cautionary response, and can explain the occurrence of higher second wave peaks in the pandemic. </w:t>
+        <w:t xml:space="preserve"> per day</w:t>
+      </w:r>
+      <w:r>
+        <w:rPr>
+          <w:rFonts w:eastAsiaTheme="minorEastAsia"/>
+        </w:rPr>
+        <w:t xml:space="preserve">, we show </w:t>
+      </w:r>
+      <w:r>
+        <w:rPr>
+          <w:rFonts w:eastAsiaTheme="minorEastAsia"/>
+        </w:rPr>
+        <w:t xml:space="preserve">in Fig. 5 </w:t>
+      </w:r>
+      <w:r>
+        <w:rPr>
+          <w:rFonts w:eastAsiaTheme="minorEastAsia"/>
+        </w:rPr>
+        <w:t xml:space="preserve">how </w:t>
+      </w:r>
+      <w:r>
+        <w:rPr>
+          <w:rFonts w:eastAsiaTheme="minorEastAsia"/>
+        </w:rPr>
+        <w:lastRenderedPageBreak/>
+        <w:t xml:space="preserve">economic coupling reduces but does not eliminate the cautionary response and can explain the occurrence of higher second wave peaks in the pandemic. </w:t>
       </w:r>
     </w:p>
     <w:p>
@@ -4320,7 +4577,6 @@
           <w:i/>
           <w:iCs/>
         </w:rPr>
-        <w:lastRenderedPageBreak/>
         <w:t>Acknowledgements:</w:t>
       </w:r>
     </w:p>
@@ -4508,10 +4764,10 @@
           <w:noProof/>
         </w:rPr>
         <w:drawing>
-          <wp:inline distT="0" distB="0" distL="0" distR="0" wp14:anchorId="60C0D6A3" wp14:editId="210168D6">
-            <wp:extent cx="5727700" cy="3736340"/>
-            <wp:effectExtent l="0" t="0" r="0" b="0"/>
-            <wp:docPr id="30" name="Picture 30"/>
+          <wp:inline distT="0" distB="0" distL="0" distR="0" wp14:anchorId="65F41765" wp14:editId="09BB85E8">
+            <wp:extent cx="5727700" cy="3869690"/>
+            <wp:effectExtent l="0" t="0" r="0" b="3810"/>
+            <wp:docPr id="15" name="Picture 15"/>
             <wp:cNvGraphicFramePr>
               <a:graphicFrameLocks xmlns:a="http://schemas.openxmlformats.org/drawingml/2006/main" noChangeAspect="1"/>
             </wp:cNvGraphicFramePr>
@@ -4519,17 +4775,11 @@
               <a:graphicData uri="http://schemas.openxmlformats.org/drawingml/2006/picture">
                 <pic:pic xmlns:pic="http://schemas.openxmlformats.org/drawingml/2006/picture">
                   <pic:nvPicPr>
-                    <pic:cNvPr id="30" name="Picture 30"/>
+                    <pic:cNvPr id="1" name=""/>
                     <pic:cNvPicPr/>
                   </pic:nvPicPr>
                   <pic:blipFill>
-                    <a:blip r:embed="rId7">
-                      <a:extLst>
-                        <a:ext uri="{28A0092B-C50C-407E-A947-70E740481C1C}">
-                          <a14:useLocalDpi xmlns:a14="http://schemas.microsoft.com/office/drawing/2010/main" val="0"/>
-                        </a:ext>
-                      </a:extLst>
-                    </a:blip>
+                    <a:blip r:embed="rId7"/>
                     <a:stretch>
                       <a:fillRect/>
                     </a:stretch>
@@ -4537,7 +4787,7 @@
                   <pic:spPr>
                     <a:xfrm>
                       <a:off x="0" y="0"/>
-                      <a:ext cx="5727700" cy="3736340"/>
+                      <a:ext cx="5727700" cy="3869690"/>
                     </a:xfrm>
                     <a:prstGeom prst="rect">
                       <a:avLst/>
@@ -4552,11 +4802,7 @@
     </w:p>
     <w:p>
       <w:pPr>
-        <w:ind w:firstLine="142"/>
-      </w:pPr>
-    </w:p>
-    <w:p>
-      <w:pPr>
+        <w:ind w:left="720" w:hanging="720"/>
         <w:jc w:val="both"/>
         <w:rPr>
           <w:sz w:val="22"/>
@@ -4765,6 +5011,13 @@
           <w:sz w:val="22"/>
           <w:szCs w:val="22"/>
         </w:rPr>
+        <w:t xml:space="preserve">the world and </w:t>
+      </w:r>
+      <w:r>
+        <w:rPr>
+          <w:sz w:val="22"/>
+          <w:szCs w:val="22"/>
+        </w:rPr>
         <w:t xml:space="preserve">seven </w:t>
       </w:r>
       <w:r>
@@ -4839,7 +5092,7 @@
           <w:sz w:val="22"/>
           <w:szCs w:val="22"/>
         </w:rPr>
-        <w:t>confirmed cases for the same European countries.</w:t>
+        <w:t>confirmed cases for the same countries.</w:t>
       </w:r>
       <w:r>
         <w:rPr>
@@ -5448,10 +5701,37 @@
           <w:sz w:val="22"/>
           <w:szCs w:val="22"/>
         </w:rPr>
-        <w:t xml:space="preserve"> S and S</w:t>
-      </w:r>
-      <w:r>
-        <w:rPr>
+        <w:t xml:space="preserve"> </w:t>
+      </w:r>
+      <w:r>
+        <w:rPr>
+          <w:i/>
+          <w:iCs/>
+          <w:sz w:val="22"/>
+          <w:szCs w:val="22"/>
+        </w:rPr>
+        <w:t>S</w:t>
+      </w:r>
+      <w:r>
+        <w:rPr>
+          <w:sz w:val="22"/>
+          <w:szCs w:val="22"/>
+        </w:rPr>
+        <w:t xml:space="preserve"> and </w:t>
+      </w:r>
+      <w:r>
+        <w:rPr>
+          <w:i/>
+          <w:iCs/>
+          <w:sz w:val="22"/>
+          <w:szCs w:val="22"/>
+        </w:rPr>
+        <w:t>S</w:t>
+      </w:r>
+      <w:r>
+        <w:rPr>
+          <w:i/>
+          <w:iCs/>
           <w:sz w:val="22"/>
           <w:szCs w:val="22"/>
           <w:vertAlign w:val="subscript"/>
@@ -5507,17 +5787,146 @@
           <w:sz w:val="22"/>
           <w:szCs w:val="22"/>
         </w:rPr>
-        <w:t xml:space="preserve"> In a next step, the exposed E and infected individuals I can also be distinguished by caution (see SI Fig S1) in SC2IR and SC3EIR models.</w:t>
-      </w:r>
-      <w:r>
-        <w:rPr>
-          <w:sz w:val="22"/>
-          <w:szCs w:val="22"/>
-        </w:rPr>
-        <w:t xml:space="preserve"> Likewise, more differentiated standard models like the SEI3R model, with three stages of infected individuals (I</w:t>
-      </w:r>
-      <w:r>
-        <w:rPr>
+        <w:t xml:space="preserve"> In </w:t>
+      </w:r>
+      <w:r>
+        <w:rPr>
+          <w:sz w:val="22"/>
+          <w:szCs w:val="22"/>
+        </w:rPr>
+        <w:t>the full models employed in Fig. 3 and below</w:t>
+      </w:r>
+      <w:r>
+        <w:rPr>
+          <w:sz w:val="22"/>
+          <w:szCs w:val="22"/>
+        </w:rPr>
+        <w:t xml:space="preserve">, the exposed </w:t>
+      </w:r>
+      <w:r>
+        <w:rPr>
+          <w:i/>
+          <w:iCs/>
+          <w:sz w:val="22"/>
+          <w:szCs w:val="22"/>
+        </w:rPr>
+        <w:t xml:space="preserve">E </w:t>
+      </w:r>
+      <w:r>
+        <w:rPr>
+          <w:sz w:val="22"/>
+          <w:szCs w:val="22"/>
+        </w:rPr>
+        <w:t xml:space="preserve">and infected individuals </w:t>
+      </w:r>
+      <w:r>
+        <w:rPr>
+          <w:i/>
+          <w:iCs/>
+          <w:sz w:val="22"/>
+          <w:szCs w:val="22"/>
+        </w:rPr>
+        <w:t>I</w:t>
+      </w:r>
+      <w:r>
+        <w:rPr>
+          <w:sz w:val="22"/>
+          <w:szCs w:val="22"/>
+        </w:rPr>
+        <w:t xml:space="preserve"> </w:t>
+      </w:r>
+      <w:r>
+        <w:rPr>
+          <w:sz w:val="22"/>
+          <w:szCs w:val="22"/>
+        </w:rPr>
+        <w:t>are</w:t>
+      </w:r>
+      <w:r>
+        <w:rPr>
+          <w:sz w:val="22"/>
+          <w:szCs w:val="22"/>
+        </w:rPr>
+        <w:t xml:space="preserve"> also distinguished by caution (see SI Fig S1)</w:t>
+      </w:r>
+      <w:r>
+        <w:rPr>
+          <w:sz w:val="22"/>
+          <w:szCs w:val="22"/>
+        </w:rPr>
+        <w:t xml:space="preserve">, with cautioned infectives causing less infections of </w:t>
+      </w:r>
+      <w:proofErr w:type="spellStart"/>
+      <w:r>
+        <w:rPr>
+          <w:sz w:val="22"/>
+          <w:szCs w:val="22"/>
+        </w:rPr>
+        <w:t>susceptibles</w:t>
+      </w:r>
+      <w:proofErr w:type="spellEnd"/>
+      <w:r>
+        <w:rPr>
+          <w:sz w:val="22"/>
+          <w:szCs w:val="22"/>
+        </w:rPr>
+        <w:t>,</w:t>
+      </w:r>
+      <w:r>
+        <w:rPr>
+          <w:sz w:val="22"/>
+          <w:szCs w:val="22"/>
+        </w:rPr>
+        <w:t xml:space="preserve"> </w:t>
+      </w:r>
+      <w:r>
+        <w:rPr>
+          <w:sz w:val="22"/>
+          <w:szCs w:val="22"/>
+        </w:rPr>
+        <w:t xml:space="preserve">resulting </w:t>
+      </w:r>
+      <w:r>
+        <w:rPr>
+          <w:sz w:val="22"/>
+          <w:szCs w:val="22"/>
+        </w:rPr>
+        <w:t xml:space="preserve">in </w:t>
+      </w:r>
+      <w:r>
+        <w:rPr>
+          <w:sz w:val="22"/>
+          <w:szCs w:val="22"/>
+        </w:rPr>
+        <w:t xml:space="preserve">the </w:t>
+      </w:r>
+      <w:r>
+        <w:rPr>
+          <w:sz w:val="22"/>
+          <w:szCs w:val="22"/>
+        </w:rPr>
+        <w:t>SC2IR and SC3EIR models.</w:t>
+      </w:r>
+      <w:r>
+        <w:rPr>
+          <w:sz w:val="22"/>
+          <w:szCs w:val="22"/>
+        </w:rPr>
+        <w:t xml:space="preserve"> Likewise, more differentiated standard models like the SEI3R model, with three stages of infected individuals (</w:t>
+      </w:r>
+      <w:r>
+        <w:rPr>
+          <w:i/>
+          <w:iCs/>
+          <w:sz w:val="22"/>
+          <w:szCs w:val="22"/>
+        </w:rPr>
+        <w:t>I</w:t>
+      </w:r>
+      <w:r>
+        <w:rPr>
+          <w:i/>
+          <w:iCs/>
           <w:sz w:val="22"/>
           <w:szCs w:val="22"/>
           <w:vertAlign w:val="subscript"/>
@@ -5529,10 +5938,21 @@
           <w:sz w:val="22"/>
           <w:szCs w:val="22"/>
         </w:rPr>
-        <w:t xml:space="preserve"> non-hospitalized, I</w:t>
-      </w:r>
-      <w:r>
-        <w:rPr>
+        <w:t xml:space="preserve"> non-hospitalized, </w:t>
+      </w:r>
+      <w:r>
+        <w:rPr>
+          <w:i/>
+          <w:iCs/>
+          <w:sz w:val="22"/>
+          <w:szCs w:val="22"/>
+        </w:rPr>
+        <w:t>I</w:t>
+      </w:r>
+      <w:r>
+        <w:rPr>
+          <w:i/>
+          <w:iCs/>
           <w:sz w:val="22"/>
           <w:szCs w:val="22"/>
           <w:vertAlign w:val="subscript"/>
@@ -5544,10 +5964,21 @@
           <w:sz w:val="22"/>
           <w:szCs w:val="22"/>
         </w:rPr>
-        <w:t xml:space="preserve"> hospitalized and I</w:t>
-      </w:r>
-      <w:r>
-        <w:rPr>
+        <w:t xml:space="preserve"> hospitalized and </w:t>
+      </w:r>
+      <w:r>
+        <w:rPr>
+          <w:i/>
+          <w:iCs/>
+          <w:sz w:val="22"/>
+          <w:szCs w:val="22"/>
+        </w:rPr>
+        <w:t>I</w:t>
+      </w:r>
+      <w:r>
+        <w:rPr>
+          <w:i/>
+          <w:iCs/>
           <w:sz w:val="22"/>
           <w:szCs w:val="22"/>
           <w:vertAlign w:val="subscript"/>
@@ -5559,10 +5990,21 @@
           <w:sz w:val="22"/>
           <w:szCs w:val="22"/>
         </w:rPr>
-        <w:t xml:space="preserve"> critical care) can be extended to cautionary feedback via I</w:t>
-      </w:r>
-      <w:r>
-        <w:rPr>
+        <w:t xml:space="preserve"> critical care) can be extended to cautionary feedback via </w:t>
+      </w:r>
+      <w:r>
+        <w:rPr>
+          <w:i/>
+          <w:iCs/>
+          <w:sz w:val="22"/>
+          <w:szCs w:val="22"/>
+        </w:rPr>
+        <w:t>I</w:t>
+      </w:r>
+      <w:r>
+        <w:rPr>
+          <w:i/>
+          <w:iCs/>
           <w:sz w:val="22"/>
           <w:szCs w:val="22"/>
           <w:vertAlign w:val="subscript"/>
@@ -5574,7 +6016,70 @@
           <w:sz w:val="22"/>
           <w:szCs w:val="22"/>
         </w:rPr>
-        <w:t xml:space="preserve"> as shown SI Fig S1. </w:t>
+        <w:t xml:space="preserve"> as </w:t>
+      </w:r>
+      <w:r>
+        <w:rPr>
+          <w:sz w:val="22"/>
+          <w:szCs w:val="22"/>
+        </w:rPr>
+        <w:t>in</w:t>
+      </w:r>
+      <w:r>
+        <w:rPr>
+          <w:sz w:val="22"/>
+          <w:szCs w:val="22"/>
+        </w:rPr>
+        <w:t xml:space="preserve"> SI Fig S1</w:t>
+      </w:r>
+      <w:r>
+        <w:rPr>
+          <w:sz w:val="22"/>
+          <w:szCs w:val="22"/>
+        </w:rPr>
+        <w:t xml:space="preserve"> to the models </w:t>
+      </w:r>
+      <w:r>
+        <w:rPr>
+          <w:sz w:val="22"/>
+          <w:szCs w:val="22"/>
+        </w:rPr>
+        <w:t>SCEI3R</w:t>
+      </w:r>
+      <w:r>
+        <w:rPr>
+          <w:sz w:val="22"/>
+          <w:szCs w:val="22"/>
+        </w:rPr>
+        <w:t xml:space="preserve"> and </w:t>
+      </w:r>
+      <w:r>
+        <w:rPr>
+          <w:sz w:val="22"/>
+          <w:szCs w:val="22"/>
+        </w:rPr>
+        <w:t>SC3EI</w:t>
+      </w:r>
+      <w:r>
+        <w:rPr>
+          <w:sz w:val="22"/>
+          <w:szCs w:val="22"/>
+        </w:rPr>
+        <w:t>3</w:t>
+      </w:r>
+      <w:r>
+        <w:rPr>
+          <w:sz w:val="22"/>
+          <w:szCs w:val="22"/>
+        </w:rPr>
+        <w:t>R</w:t>
+      </w:r>
+      <w:r>
+        <w:rPr>
+          <w:sz w:val="22"/>
+          <w:szCs w:val="22"/>
+        </w:rPr>
+        <w:t>.</w:t>
       </w:r>
     </w:p>
     <w:p>
@@ -5595,7 +6100,7 @@
     <w:p>
       <w:pPr>
         <w:ind w:left="-426" w:hanging="283"/>
-        <w:jc w:val="both"/>
+        <w:jc w:val="center"/>
         <w:rPr>
           <w:sz w:val="22"/>
           <w:szCs w:val="22"/>
@@ -5603,16 +6108,15 @@
       </w:pPr>
       <w:r>
         <w:rPr>
-          <w:noProof/>
           <w:sz w:val="22"/>
           <w:szCs w:val="22"/>
         </w:rPr>
         <w:lastRenderedPageBreak/>
         <w:drawing>
-          <wp:inline distT="0" distB="0" distL="0" distR="0" wp14:anchorId="0A59AD3D" wp14:editId="14998F99">
-            <wp:extent cx="6563796" cy="4202430"/>
-            <wp:effectExtent l="0" t="0" r="2540" b="1270"/>
-            <wp:docPr id="22" name="Picture 22" descr="A close up of a map&#10;&#10;Description automatically generated"/>
+          <wp:inline distT="0" distB="0" distL="0" distR="0" wp14:anchorId="37D6BEAC" wp14:editId="346CB874">
+            <wp:extent cx="6452235" cy="6560249"/>
+            <wp:effectExtent l="0" t="0" r="0" b="5715"/>
+            <wp:docPr id="17" name="Picture 17"/>
             <wp:cNvGraphicFramePr>
               <a:graphicFrameLocks xmlns:a="http://schemas.openxmlformats.org/drawingml/2006/main" noChangeAspect="1"/>
             </wp:cNvGraphicFramePr>
@@ -5620,17 +6124,11 @@
               <a:graphicData uri="http://schemas.openxmlformats.org/drawingml/2006/picture">
                 <pic:pic xmlns:pic="http://schemas.openxmlformats.org/drawingml/2006/picture">
                   <pic:nvPicPr>
-                    <pic:cNvPr id="22" name="Picture 22" descr="A close up of a map&#10;&#10;Description automatically generated"/>
+                    <pic:cNvPr id="1" name=""/>
                     <pic:cNvPicPr/>
                   </pic:nvPicPr>
                   <pic:blipFill>
-                    <a:blip r:embed="rId16" cstate="print">
-                      <a:extLst>
-                        <a:ext uri="{28A0092B-C50C-407E-A947-70E740481C1C}">
-                          <a14:useLocalDpi xmlns:a14="http://schemas.microsoft.com/office/drawing/2010/main" val="0"/>
-                        </a:ext>
-                      </a:extLst>
-                    </a:blip>
+                    <a:blip r:embed="rId16"/>
                     <a:stretch>
                       <a:fillRect/>
                     </a:stretch>
@@ -5638,7 +6136,7 @@
                   <pic:spPr>
                     <a:xfrm>
                       <a:off x="0" y="0"/>
-                      <a:ext cx="6627092" cy="4242955"/>
+                      <a:ext cx="6455969" cy="6564045"/>
                     </a:xfrm>
                     <a:prstGeom prst="rect">
                       <a:avLst/>
@@ -5651,397 +6149,1008 @@
         </w:drawing>
       </w:r>
     </w:p>
+    <w:p>
+      <w:pPr>
+        <w:ind w:left="-709" w:right="-478"/>
+        <w:jc w:val="both"/>
+        <w:rPr>
+          <w:sz w:val="22"/>
+          <w:szCs w:val="22"/>
+        </w:rPr>
+      </w:pPr>
+      <w:r>
+        <w:rPr>
+          <w:b/>
+          <w:bCs/>
+          <w:sz w:val="22"/>
+          <w:szCs w:val="22"/>
+        </w:rPr>
+        <w:t xml:space="preserve">Fig. </w:t>
+      </w:r>
+      <w:r>
+        <w:rPr>
+          <w:b/>
+          <w:bCs/>
+          <w:sz w:val="22"/>
+          <w:szCs w:val="22"/>
+        </w:rPr>
+        <w:t>3</w:t>
+      </w:r>
+      <w:r>
+        <w:rPr>
+          <w:b/>
+          <w:bCs/>
+          <w:sz w:val="22"/>
+          <w:szCs w:val="22"/>
+        </w:rPr>
+        <w:t xml:space="preserve"> </w:t>
+      </w:r>
+      <w:r>
+        <w:rPr>
+          <w:b/>
+          <w:bCs/>
+          <w:sz w:val="22"/>
+          <w:szCs w:val="22"/>
+        </w:rPr>
+        <w:t>Effect of caution feedback for representative variation of the caution parameters</w:t>
+      </w:r>
+      <w:r>
+        <w:rPr>
+          <w:sz w:val="22"/>
+          <w:szCs w:val="22"/>
+        </w:rPr>
+        <w:t xml:space="preserve">. The </w:t>
+      </w:r>
+      <w:r>
+        <w:rPr>
+          <w:sz w:val="22"/>
+          <w:szCs w:val="22"/>
+        </w:rPr>
+        <w:t>three</w:t>
+      </w:r>
+      <w:r>
+        <w:rPr>
+          <w:sz w:val="22"/>
+          <w:szCs w:val="22"/>
+        </w:rPr>
+        <w:t xml:space="preserve"> underlying </w:t>
+      </w:r>
+      <w:r>
+        <w:rPr>
+          <w:sz w:val="22"/>
+          <w:szCs w:val="22"/>
+        </w:rPr>
+        <w:t xml:space="preserve">standard </w:t>
+      </w:r>
+      <w:r>
+        <w:rPr>
+          <w:sz w:val="22"/>
+          <w:szCs w:val="22"/>
+        </w:rPr>
+        <w:t xml:space="preserve">models </w:t>
+      </w:r>
+      <w:r>
+        <w:rPr>
+          <w:sz w:val="22"/>
+          <w:szCs w:val="22"/>
+        </w:rPr>
+        <w:t xml:space="preserve">SIR (left), </w:t>
+      </w:r>
+      <w:r>
+        <w:rPr>
+          <w:sz w:val="22"/>
+          <w:szCs w:val="22"/>
+        </w:rPr>
+        <w:t>SEIR (</w:t>
+      </w:r>
+      <w:proofErr w:type="spellStart"/>
+      <w:r>
+        <w:rPr>
+          <w:sz w:val="22"/>
+          <w:szCs w:val="22"/>
+        </w:rPr>
+        <w:t>center</w:t>
+      </w:r>
+      <w:proofErr w:type="spellEnd"/>
+      <w:r>
+        <w:rPr>
+          <w:sz w:val="22"/>
+          <w:szCs w:val="22"/>
+        </w:rPr>
+        <w:t>) and SEI3R (right</w:t>
+      </w:r>
+      <w:r>
+        <w:rPr>
+          <w:sz w:val="22"/>
+          <w:szCs w:val="22"/>
+        </w:rPr>
+        <w:t>,</w:t>
+      </w:r>
+      <w:r>
+        <w:rPr>
+          <w:sz w:val="22"/>
+          <w:szCs w:val="22"/>
+        </w:rPr>
+        <w:t xml:space="preserve"> with distinguished hospitalization and ICU treatment of infect</w:t>
+      </w:r>
+      <w:r>
+        <w:rPr>
+          <w:sz w:val="22"/>
+          <w:szCs w:val="22"/>
+        </w:rPr>
+        <w:t>ed</w:t>
+      </w:r>
+      <w:r>
+        <w:rPr>
+          <w:sz w:val="22"/>
+          <w:szCs w:val="22"/>
+        </w:rPr>
+        <w:t xml:space="preserve"> </w:t>
+      </w:r>
+      <w:r>
+        <w:rPr>
+          <w:sz w:val="22"/>
+          <w:szCs w:val="22"/>
+        </w:rPr>
+        <w:t>individuals</w:t>
+      </w:r>
+      <w:r>
+        <w:rPr>
+          <w:sz w:val="22"/>
+          <w:szCs w:val="22"/>
+        </w:rPr>
+        <w:t>)</w:t>
+      </w:r>
+      <w:r>
+        <w:rPr>
+          <w:sz w:val="22"/>
+          <w:szCs w:val="22"/>
+        </w:rPr>
+        <w:t xml:space="preserve"> </w:t>
+      </w:r>
+      <w:r>
+        <w:rPr>
+          <w:sz w:val="22"/>
+          <w:szCs w:val="22"/>
+        </w:rPr>
+        <w:t>shown in the blue curves in the first row (</w:t>
+      </w:r>
+      <w:r>
+        <w:rPr>
+          <w:sz w:val="22"/>
+          <w:szCs w:val="22"/>
+        </w:rPr>
+        <w:t>c0</w:t>
+      </w:r>
+      <w:r>
+        <w:rPr>
+          <w:sz w:val="22"/>
+          <w:szCs w:val="22"/>
+        </w:rPr>
+        <w:t xml:space="preserve">=1) </w:t>
+      </w:r>
+      <w:r>
+        <w:rPr>
+          <w:sz w:val="22"/>
+          <w:szCs w:val="22"/>
+        </w:rPr>
+        <w:t>are extended with caution</w:t>
+      </w:r>
+      <w:r>
+        <w:rPr>
+          <w:sz w:val="22"/>
+          <w:szCs w:val="22"/>
+        </w:rPr>
+        <w:t>,</w:t>
+      </w:r>
+      <w:r>
+        <w:rPr>
+          <w:sz w:val="22"/>
+          <w:szCs w:val="22"/>
+        </w:rPr>
+        <w:t xml:space="preserve"> </w:t>
+      </w:r>
+      <w:r>
+        <w:rPr>
+          <w:sz w:val="22"/>
+          <w:szCs w:val="22"/>
+        </w:rPr>
+        <w:t>distinguishing</w:t>
+      </w:r>
+      <w:r>
+        <w:rPr>
+          <w:sz w:val="22"/>
+          <w:szCs w:val="22"/>
+        </w:rPr>
+        <w:t xml:space="preserve"> </w:t>
+      </w:r>
+      <w:r>
+        <w:rPr>
+          <w:sz w:val="22"/>
+          <w:szCs w:val="22"/>
+        </w:rPr>
+        <w:t xml:space="preserve">the </w:t>
+      </w:r>
+      <w:r>
+        <w:rPr>
+          <w:sz w:val="22"/>
+          <w:szCs w:val="22"/>
+        </w:rPr>
+        <w:t xml:space="preserve">cautioned </w:t>
+      </w:r>
+      <w:r>
+        <w:rPr>
+          <w:sz w:val="22"/>
+          <w:szCs w:val="22"/>
+        </w:rPr>
+        <w:t>susceptible</w:t>
+      </w:r>
+      <w:r>
+        <w:rPr>
+          <w:sz w:val="22"/>
+          <w:szCs w:val="22"/>
+        </w:rPr>
+        <w:t xml:space="preserve"> class</w:t>
+      </w:r>
+      <w:r>
+        <w:rPr>
+          <w:sz w:val="22"/>
+          <w:szCs w:val="22"/>
+        </w:rPr>
+        <w:t xml:space="preserve"> </w:t>
+      </w:r>
+      <m:oMath>
+        <m:sSub>
+          <m:sSubPr>
+            <m:ctrlPr>
+              <w:rPr>
+                <w:rFonts w:ascii="Cambria Math" w:hAnsi="Cambria Math"/>
+                <w:i/>
+                <w:sz w:val="22"/>
+                <w:szCs w:val="22"/>
+              </w:rPr>
+            </m:ctrlPr>
+          </m:sSubPr>
+          <m:e>
+            <m:r>
+              <w:rPr>
+                <w:rFonts w:ascii="Cambria Math" w:hAnsi="Cambria Math"/>
+                <w:sz w:val="22"/>
+                <w:szCs w:val="22"/>
+              </w:rPr>
+              <m:t>S</m:t>
+            </m:r>
+          </m:e>
+          <m:sub>
+            <m:r>
+              <w:rPr>
+                <w:rFonts w:ascii="Cambria Math" w:hAnsi="Cambria Math"/>
+                <w:sz w:val="22"/>
+                <w:szCs w:val="22"/>
+              </w:rPr>
+              <m:t>C</m:t>
+            </m:r>
+          </m:sub>
+        </m:sSub>
+      </m:oMath>
+      <w:r>
+        <w:rPr>
+          <w:sz w:val="22"/>
+          <w:szCs w:val="22"/>
+        </w:rPr>
+        <w:t xml:space="preserve"> as well as cautioned</w:t>
+      </w:r>
+      <w:r>
+        <w:rPr>
+          <w:sz w:val="22"/>
+          <w:szCs w:val="22"/>
+        </w:rPr>
+        <w:t xml:space="preserve"> </w:t>
+      </w:r>
+      <w:r>
+        <w:rPr>
+          <w:sz w:val="22"/>
+          <w:szCs w:val="22"/>
+        </w:rPr>
+        <w:t>infected</w:t>
+      </w:r>
+      <w:r>
+        <w:rPr>
+          <w:sz w:val="22"/>
+          <w:szCs w:val="22"/>
+        </w:rPr>
+        <w:t xml:space="preserve"> class</w:t>
+      </w:r>
+      <w:r>
+        <w:rPr>
+          <w:sz w:val="22"/>
+          <w:szCs w:val="22"/>
+        </w:rPr>
+        <w:t xml:space="preserve"> </w:t>
+      </w:r>
+      <m:oMath>
+        <m:sSub>
+          <m:sSubPr>
+            <m:ctrlPr>
+              <w:rPr>
+                <w:rFonts w:ascii="Cambria Math" w:hAnsi="Cambria Math"/>
+                <w:i/>
+                <w:sz w:val="22"/>
+                <w:szCs w:val="22"/>
+              </w:rPr>
+            </m:ctrlPr>
+          </m:sSubPr>
+          <m:e>
+            <m:r>
+              <w:rPr>
+                <w:rFonts w:ascii="Cambria Math" w:hAnsi="Cambria Math"/>
+                <w:sz w:val="22"/>
+                <w:szCs w:val="22"/>
+              </w:rPr>
+              <m:t>I</m:t>
+            </m:r>
+          </m:e>
+          <m:sub>
+            <m:r>
+              <w:rPr>
+                <w:rFonts w:ascii="Cambria Math" w:hAnsi="Cambria Math"/>
+                <w:sz w:val="22"/>
+                <w:szCs w:val="22"/>
+              </w:rPr>
+              <m:t>C</m:t>
+            </m:r>
+          </m:sub>
+        </m:sSub>
+      </m:oMath>
+      <w:r>
+        <w:rPr>
+          <w:rFonts w:eastAsiaTheme="minorEastAsia"/>
+          <w:sz w:val="22"/>
+          <w:szCs w:val="22"/>
+        </w:rPr>
+        <w:t xml:space="preserve">  (for </w:t>
+      </w:r>
+      <m:oMath>
+        <m:r>
+          <w:rPr>
+            <w:rFonts w:ascii="Cambria Math" w:eastAsiaTheme="minorEastAsia" w:hAnsi="Cambria Math"/>
+            <w:sz w:val="22"/>
+            <w:szCs w:val="22"/>
+          </w:rPr>
+          <m:t>I</m:t>
+        </m:r>
+      </m:oMath>
+      <w:r>
+        <w:rPr>
+          <w:rFonts w:eastAsiaTheme="minorEastAsia"/>
+          <w:sz w:val="22"/>
+          <w:szCs w:val="22"/>
+        </w:rPr>
+        <w:t xml:space="preserve"> or in the case of SEI3R for </w:t>
+      </w:r>
+      <m:oMath>
+        <m:sSub>
+          <m:sSubPr>
+            <m:ctrlPr>
+              <w:rPr>
+                <w:rFonts w:ascii="Cambria Math" w:eastAsiaTheme="minorEastAsia" w:hAnsi="Cambria Math"/>
+                <w:i/>
+                <w:iCs/>
+                <w:sz w:val="22"/>
+                <w:szCs w:val="22"/>
+              </w:rPr>
+            </m:ctrlPr>
+          </m:sSubPr>
+          <m:e>
+            <m:r>
+              <w:rPr>
+                <w:rFonts w:ascii="Cambria Math" w:eastAsiaTheme="minorEastAsia" w:hAnsi="Cambria Math"/>
+                <w:sz w:val="22"/>
+                <w:szCs w:val="22"/>
+              </w:rPr>
+              <m:t>I</m:t>
+            </m:r>
+          </m:e>
+          <m:sub>
+            <m:r>
+              <w:rPr>
+                <w:rFonts w:ascii="Cambria Math" w:eastAsiaTheme="minorEastAsia" w:hAnsi="Cambria Math"/>
+                <w:sz w:val="22"/>
+                <w:szCs w:val="22"/>
+              </w:rPr>
+              <m:t>3</m:t>
+            </m:r>
+          </m:sub>
+        </m:sSub>
+      </m:oMath>
+      <w:r>
+        <w:rPr>
+          <w:rFonts w:eastAsiaTheme="minorEastAsia"/>
+          <w:iCs/>
+          <w:sz w:val="22"/>
+          <w:szCs w:val="22"/>
+        </w:rPr>
+        <w:t xml:space="preserve"> </w:t>
+      </w:r>
+      <w:r>
+        <w:rPr>
+          <w:sz w:val="22"/>
+          <w:szCs w:val="22"/>
+        </w:rPr>
+        <w:t>assuming hospitalized cases are always cautioned</w:t>
+      </w:r>
+      <w:r>
+        <w:rPr>
+          <w:rFonts w:eastAsiaTheme="minorEastAsia"/>
+          <w:sz w:val="22"/>
+          <w:szCs w:val="22"/>
+        </w:rPr>
+        <w:t xml:space="preserve">) and </w:t>
+      </w:r>
+      <w:r>
+        <w:rPr>
+          <w:rFonts w:eastAsiaTheme="minorEastAsia"/>
+          <w:sz w:val="22"/>
+          <w:szCs w:val="22"/>
+        </w:rPr>
+        <w:t xml:space="preserve">for cases with </w:t>
+      </w:r>
+      <w:r>
+        <w:rPr>
+          <w:rFonts w:eastAsiaTheme="minorEastAsia"/>
+          <w:i/>
+          <w:iCs/>
+          <w:sz w:val="22"/>
+          <w:szCs w:val="22"/>
+        </w:rPr>
+        <w:t>E</w:t>
+      </w:r>
+      <w:r>
+        <w:rPr>
+          <w:rFonts w:eastAsiaTheme="minorEastAsia"/>
+          <w:sz w:val="22"/>
+          <w:szCs w:val="22"/>
+        </w:rPr>
+        <w:t xml:space="preserve"> the cautioned exposed</w:t>
+      </w:r>
+      <w:r>
+        <w:rPr>
+          <w:sz w:val="22"/>
+          <w:szCs w:val="22"/>
+        </w:rPr>
+        <w:t xml:space="preserve"> </w:t>
+      </w:r>
+      <w:r>
+        <w:rPr>
+          <w:sz w:val="22"/>
+          <w:szCs w:val="22"/>
+        </w:rPr>
+        <w:t xml:space="preserve">class </w:t>
+      </w:r>
+      <m:oMath>
+        <m:sSub>
+          <m:sSubPr>
+            <m:ctrlPr>
+              <w:rPr>
+                <w:rFonts w:ascii="Cambria Math" w:hAnsi="Cambria Math"/>
+                <w:i/>
+                <w:sz w:val="22"/>
+                <w:szCs w:val="22"/>
+              </w:rPr>
+            </m:ctrlPr>
+          </m:sSubPr>
+          <m:e>
+            <m:r>
+              <w:rPr>
+                <w:rFonts w:ascii="Cambria Math" w:hAnsi="Cambria Math"/>
+                <w:sz w:val="22"/>
+                <w:szCs w:val="22"/>
+              </w:rPr>
+              <m:t>E</m:t>
+            </m:r>
+          </m:e>
+          <m:sub>
+            <m:r>
+              <w:rPr>
+                <w:rFonts w:ascii="Cambria Math" w:hAnsi="Cambria Math"/>
+                <w:sz w:val="22"/>
+                <w:szCs w:val="22"/>
+              </w:rPr>
+              <m:t>C</m:t>
+            </m:r>
+          </m:sub>
+        </m:sSub>
+      </m:oMath>
+      <w:r>
+        <w:rPr>
+          <w:sz w:val="22"/>
+          <w:szCs w:val="22"/>
+        </w:rPr>
+        <w:t xml:space="preserve">. </w:t>
+      </w:r>
+      <w:r>
+        <w:rPr>
+          <w:sz w:val="22"/>
+          <w:szCs w:val="22"/>
+        </w:rPr>
+        <w:t xml:space="preserve">The </w:t>
+      </w:r>
+      <w:r>
+        <w:rPr>
+          <w:sz w:val="22"/>
+          <w:szCs w:val="22"/>
+        </w:rPr>
+        <w:t>four</w:t>
+      </w:r>
+      <w:r>
+        <w:rPr>
+          <w:sz w:val="22"/>
+          <w:szCs w:val="22"/>
+        </w:rPr>
+        <w:t xml:space="preserve"> rows show the </w:t>
+      </w:r>
+      <w:r>
+        <w:rPr>
+          <w:sz w:val="22"/>
+          <w:szCs w:val="22"/>
+        </w:rPr>
+        <w:t xml:space="preserve">separate </w:t>
+      </w:r>
+      <w:r>
+        <w:rPr>
+          <w:sz w:val="22"/>
+          <w:szCs w:val="22"/>
+        </w:rPr>
+        <w:t xml:space="preserve">variations of the response with each of three caution parameters </w:t>
+      </w:r>
+      <w:r>
+        <w:rPr>
+          <w:sz w:val="22"/>
+          <w:szCs w:val="22"/>
+        </w:rPr>
+        <w:t>about reference values (0.2, 21, 0.3)</w:t>
+      </w:r>
+      <w:r>
+        <w:rPr>
+          <w:sz w:val="22"/>
+          <w:szCs w:val="22"/>
+        </w:rPr>
+        <w:t xml:space="preserve">: </w:t>
+      </w:r>
+      <w:proofErr w:type="spellStart"/>
+      <w:r>
+        <w:rPr>
+          <w:sz w:val="22"/>
+          <w:szCs w:val="22"/>
+        </w:rPr>
+        <w:t>CautionFrac</w:t>
+      </w:r>
+      <w:proofErr w:type="spellEnd"/>
+      <w:r>
+        <w:rPr>
+          <w:sz w:val="22"/>
+          <w:szCs w:val="22"/>
+        </w:rPr>
+        <w:t>=</w:t>
+      </w:r>
+      <w:r>
+        <w:rPr>
+          <w:sz w:val="22"/>
+          <w:szCs w:val="22"/>
+        </w:rPr>
+        <w:t>c</w:t>
+      </w:r>
+      <w:r>
+        <w:rPr>
+          <w:sz w:val="22"/>
+          <w:szCs w:val="22"/>
+          <w:vertAlign w:val="subscript"/>
+        </w:rPr>
+        <w:t>0</w:t>
+      </w:r>
+      <w:r>
+        <w:rPr>
+          <w:sz w:val="22"/>
+          <w:szCs w:val="22"/>
+        </w:rPr>
+        <w:t>:</w:t>
+      </w:r>
+      <w:r>
+        <w:rPr>
+          <w:sz w:val="22"/>
+          <w:szCs w:val="22"/>
+        </w:rPr>
+        <w:t xml:space="preserve"> </w:t>
+      </w:r>
+      <w:r>
+        <w:rPr>
+          <w:sz w:val="22"/>
+          <w:szCs w:val="22"/>
+        </w:rPr>
+        <w:t>infectivity reduction factor</w:t>
+      </w:r>
+      <w:r>
+        <w:rPr>
+          <w:sz w:val="22"/>
+          <w:szCs w:val="22"/>
+        </w:rPr>
+        <w:t>;</w:t>
+      </w:r>
+      <w:r>
+        <w:rPr>
+          <w:sz w:val="22"/>
+          <w:szCs w:val="22"/>
+        </w:rPr>
+        <w:t xml:space="preserve"> </w:t>
+      </w:r>
+      <w:proofErr w:type="spellStart"/>
+      <w:r>
+        <w:rPr>
+          <w:sz w:val="22"/>
+          <w:szCs w:val="22"/>
+        </w:rPr>
+        <w:t>CautionRetention</w:t>
+      </w:r>
+      <w:proofErr w:type="spellEnd"/>
+      <w:r>
+        <w:rPr>
+          <w:sz w:val="22"/>
+          <w:szCs w:val="22"/>
+        </w:rPr>
+        <w:t>:</w:t>
+      </w:r>
+      <w:r>
+        <w:rPr>
+          <w:sz w:val="22"/>
+          <w:szCs w:val="22"/>
+        </w:rPr>
+        <w:t xml:space="preserve"> </w:t>
+      </w:r>
+      <w:r>
+        <w:rPr>
+          <w:sz w:val="22"/>
+          <w:szCs w:val="22"/>
+        </w:rPr>
+        <w:t>caution retention time</w:t>
+      </w:r>
+      <w:r>
+        <w:rPr>
+          <w:sz w:val="22"/>
+          <w:szCs w:val="22"/>
+        </w:rPr>
+        <w:t xml:space="preserve"> = 1/c</w:t>
+      </w:r>
+      <w:r>
+        <w:rPr>
+          <w:sz w:val="22"/>
+          <w:szCs w:val="22"/>
+          <w:vertAlign w:val="subscript"/>
+        </w:rPr>
+        <w:t>1</w:t>
+      </w:r>
+      <w:r>
+        <w:rPr>
+          <w:sz w:val="22"/>
+          <w:szCs w:val="22"/>
+        </w:rPr>
+        <w:t>;</w:t>
+      </w:r>
+      <w:r>
+        <w:rPr>
+          <w:sz w:val="22"/>
+          <w:szCs w:val="22"/>
+        </w:rPr>
+        <w:t xml:space="preserve"> </w:t>
+      </w:r>
+      <w:proofErr w:type="spellStart"/>
+      <w:r>
+        <w:rPr>
+          <w:sz w:val="22"/>
+          <w:szCs w:val="22"/>
+        </w:rPr>
+        <w:t>CautionICUFrac</w:t>
+      </w:r>
+      <w:proofErr w:type="spellEnd"/>
+      <w:r>
+        <w:rPr>
+          <w:sz w:val="22"/>
+          <w:szCs w:val="22"/>
+        </w:rPr>
+        <w:t xml:space="preserve">: fraction of </w:t>
+      </w:r>
+      <w:r>
+        <w:rPr>
+          <w:sz w:val="22"/>
+          <w:szCs w:val="22"/>
+        </w:rPr>
+        <w:t>intensive care units (ICUs)</w:t>
+      </w:r>
+      <w:r>
+        <w:rPr>
+          <w:sz w:val="22"/>
+          <w:szCs w:val="22"/>
+        </w:rPr>
+        <w:t xml:space="preserve"> occupied which result in a cautioning rate </w:t>
+      </w:r>
+      <w:r>
+        <w:rPr>
+          <w:sz w:val="22"/>
+          <w:szCs w:val="22"/>
+        </w:rPr>
+        <w:t>c</w:t>
+      </w:r>
+      <w:r>
+        <w:rPr>
+          <w:sz w:val="22"/>
+          <w:szCs w:val="22"/>
+          <w:vertAlign w:val="subscript"/>
+        </w:rPr>
+        <w:t>2</w:t>
+      </w:r>
+      <w:r>
+        <w:rPr>
+          <w:sz w:val="22"/>
+          <w:szCs w:val="22"/>
+        </w:rPr>
+        <w:t>*I</w:t>
+      </w:r>
+      <w:r>
+        <w:rPr>
+          <w:sz w:val="22"/>
+          <w:szCs w:val="22"/>
+          <w:vertAlign w:val="subscript"/>
+        </w:rPr>
+        <w:t>3</w:t>
+      </w:r>
+      <w:r>
+        <w:rPr>
+          <w:sz w:val="22"/>
+          <w:szCs w:val="22"/>
+        </w:rPr>
+        <w:t xml:space="preserve"> </w:t>
+      </w:r>
+      <w:r>
+        <w:rPr>
+          <w:sz w:val="22"/>
+          <w:szCs w:val="22"/>
+        </w:rPr>
+        <w:t>of 1 per day</w:t>
+      </w:r>
+      <w:r>
+        <w:rPr>
+          <w:sz w:val="22"/>
+          <w:szCs w:val="22"/>
+        </w:rPr>
+        <w:t xml:space="preserve">, i.e. </w:t>
+      </w:r>
+      <w:r>
+        <w:rPr>
+          <w:sz w:val="22"/>
+          <w:szCs w:val="22"/>
+        </w:rPr>
+        <w:t>c</w:t>
+      </w:r>
+      <w:r>
+        <w:rPr>
+          <w:sz w:val="22"/>
+          <w:szCs w:val="22"/>
+          <w:vertAlign w:val="subscript"/>
+        </w:rPr>
+        <w:t>2</w:t>
+      </w:r>
+      <w:r>
+        <w:rPr>
+          <w:sz w:val="22"/>
+          <w:szCs w:val="22"/>
+        </w:rPr>
+        <w:t>=1/(</w:t>
+      </w:r>
+      <w:proofErr w:type="spellStart"/>
+      <w:r>
+        <w:rPr>
+          <w:sz w:val="22"/>
+          <w:szCs w:val="22"/>
+        </w:rPr>
+        <w:t>ICUFrac</w:t>
+      </w:r>
+      <w:proofErr w:type="spellEnd"/>
+      <w:r>
+        <w:rPr>
+          <w:sz w:val="22"/>
+          <w:szCs w:val="22"/>
+        </w:rPr>
+        <w:t>*</w:t>
+      </w:r>
+      <w:proofErr w:type="spellStart"/>
+      <w:r>
+        <w:rPr>
+          <w:sz w:val="22"/>
+          <w:szCs w:val="22"/>
+        </w:rPr>
+        <w:t>CautionICUFrac</w:t>
+      </w:r>
+      <w:proofErr w:type="spellEnd"/>
+      <w:r>
+        <w:rPr>
+          <w:sz w:val="22"/>
+          <w:szCs w:val="22"/>
+        </w:rPr>
+        <w:t>, fixing</w:t>
+      </w:r>
+      <w:r>
+        <w:rPr>
+          <w:sz w:val="22"/>
+          <w:szCs w:val="22"/>
+        </w:rPr>
+        <w:t xml:space="preserve"> </w:t>
+      </w:r>
+      <w:proofErr w:type="spellStart"/>
+      <w:r>
+        <w:rPr>
+          <w:sz w:val="22"/>
+          <w:szCs w:val="22"/>
+        </w:rPr>
+        <w:t>ICUFrac</w:t>
+      </w:r>
+      <w:proofErr w:type="spellEnd"/>
+      <w:r>
+        <w:rPr>
+          <w:sz w:val="22"/>
+          <w:szCs w:val="22"/>
+        </w:rPr>
+        <w:t>=0.002</w:t>
+      </w:r>
+      <w:r>
+        <w:rPr>
+          <w:sz w:val="22"/>
+          <w:szCs w:val="22"/>
+        </w:rPr>
+        <w:t xml:space="preserve"> for the plots,</w:t>
+      </w:r>
+      <w:r>
+        <w:rPr>
+          <w:sz w:val="22"/>
+          <w:szCs w:val="22"/>
+        </w:rPr>
+        <w:t xml:space="preserve"> </w:t>
+      </w:r>
+      <w:r>
+        <w:rPr>
+          <w:sz w:val="22"/>
+          <w:szCs w:val="22"/>
+        </w:rPr>
+        <w:t xml:space="preserve">the fraction of </w:t>
+      </w:r>
+      <w:r>
+        <w:rPr>
+          <w:sz w:val="22"/>
+          <w:szCs w:val="22"/>
+        </w:rPr>
+        <w:t>ICUs</w:t>
+      </w:r>
+      <w:r>
+        <w:rPr>
+          <w:sz w:val="22"/>
+          <w:szCs w:val="22"/>
+        </w:rPr>
+        <w:t xml:space="preserve"> per individual</w:t>
+      </w:r>
+      <w:r>
+        <w:rPr>
+          <w:sz w:val="22"/>
+          <w:szCs w:val="22"/>
+        </w:rPr>
+        <w:t>, assumed constant.</w:t>
+      </w:r>
+      <w:r>
+        <w:rPr>
+          <w:sz w:val="22"/>
+          <w:szCs w:val="22"/>
+        </w:rPr>
+        <w:t xml:space="preserve"> </w:t>
+      </w:r>
+      <w:r>
+        <w:rPr>
+          <w:sz w:val="22"/>
+          <w:szCs w:val="22"/>
+        </w:rPr>
+        <w:t xml:space="preserve">This interpretation of c2 is adjusted by the fraction of critical cases amongst infectives in the first two columns to make the </w:t>
+      </w:r>
+      <w:r>
+        <w:rPr>
+          <w:sz w:val="22"/>
+          <w:szCs w:val="22"/>
+        </w:rPr>
+        <w:t xml:space="preserve">differentiated </w:t>
+      </w:r>
+      <w:r>
+        <w:rPr>
+          <w:sz w:val="22"/>
+          <w:szCs w:val="22"/>
+        </w:rPr>
+        <w:t>model commensurate</w:t>
+      </w:r>
+      <w:r>
+        <w:rPr>
+          <w:sz w:val="22"/>
+          <w:szCs w:val="22"/>
+        </w:rPr>
+        <w:t xml:space="preserve"> with the </w:t>
+      </w:r>
+      <w:r>
+        <w:rPr>
+          <w:sz w:val="22"/>
+          <w:szCs w:val="22"/>
+        </w:rPr>
+        <w:t>first two</w:t>
+      </w:r>
+      <w:r>
+        <w:rPr>
+          <w:sz w:val="22"/>
+          <w:szCs w:val="22"/>
+        </w:rPr>
+        <w:t xml:space="preserve">. </w:t>
+      </w:r>
+      <w:r>
+        <w:rPr>
+          <w:sz w:val="22"/>
+          <w:szCs w:val="22"/>
+        </w:rPr>
+        <w:t>The vertical axis i</w:t>
+      </w:r>
+      <w:r>
+        <w:rPr>
+          <w:sz w:val="22"/>
+          <w:szCs w:val="22"/>
+        </w:rPr>
+        <w:t>n all plots is</w:t>
+      </w:r>
+      <w:r>
+        <w:rPr>
+          <w:sz w:val="22"/>
+          <w:szCs w:val="22"/>
+        </w:rPr>
+        <w:t xml:space="preserve"> </w:t>
+      </w:r>
+      <w:r>
+        <w:rPr>
+          <w:sz w:val="22"/>
+          <w:szCs w:val="22"/>
+        </w:rPr>
+        <w:t>the</w:t>
+      </w:r>
+      <w:r>
+        <w:rPr>
+          <w:sz w:val="22"/>
+          <w:szCs w:val="22"/>
+        </w:rPr>
+        <w:t xml:space="preserve"> daily confirmed cases</w:t>
+      </w:r>
+      <w:r>
+        <w:rPr>
+          <w:sz w:val="22"/>
+          <w:szCs w:val="22"/>
+        </w:rPr>
+        <w:t xml:space="preserve"> </w:t>
+      </w:r>
+      <w:r>
+        <w:rPr>
+          <w:sz w:val="22"/>
+          <w:szCs w:val="22"/>
+        </w:rPr>
+        <w:t>as a fraction of the population (allowing application to different regions or nations).</w:t>
+      </w:r>
+    </w:p>
     <w:p/>
     <w:p/>
     <w:p>
       <w:pPr>
-        <w:ind w:left="-709" w:right="-478"/>
-        <w:jc w:val="both"/>
-        <w:rPr>
-          <w:sz w:val="22"/>
-          <w:szCs w:val="22"/>
-        </w:rPr>
-      </w:pPr>
-      <w:r>
-        <w:rPr>
-          <w:b/>
-          <w:bCs/>
-          <w:sz w:val="22"/>
-          <w:szCs w:val="22"/>
-        </w:rPr>
-        <w:t xml:space="preserve">Fig. </w:t>
-      </w:r>
-      <w:r>
-        <w:rPr>
-          <w:b/>
-          <w:bCs/>
-          <w:sz w:val="22"/>
-          <w:szCs w:val="22"/>
-        </w:rPr>
-        <w:t>3</w:t>
-      </w:r>
-      <w:r>
-        <w:rPr>
-          <w:b/>
-          <w:bCs/>
-          <w:sz w:val="22"/>
-          <w:szCs w:val="22"/>
-        </w:rPr>
-        <w:t xml:space="preserve"> </w:t>
-      </w:r>
-      <w:r>
-        <w:rPr>
-          <w:b/>
-          <w:bCs/>
-          <w:sz w:val="22"/>
-          <w:szCs w:val="22"/>
-        </w:rPr>
-        <w:t>Effect of caution feedback for representative variation of the caution parameters</w:t>
-      </w:r>
-      <w:r>
-        <w:rPr>
-          <w:sz w:val="22"/>
-          <w:szCs w:val="22"/>
-        </w:rPr>
-        <w:t>. The two underlying models SEIR (left half) and the more realistic SEI3R (right half) with distinguished hospitalization and ICU treatment of infect</w:t>
-      </w:r>
-      <w:r>
-        <w:rPr>
-          <w:sz w:val="22"/>
-          <w:szCs w:val="22"/>
-        </w:rPr>
-        <w:t>ed</w:t>
-      </w:r>
-      <w:r>
-        <w:rPr>
-          <w:sz w:val="22"/>
-          <w:szCs w:val="22"/>
-        </w:rPr>
-        <w:t xml:space="preserve"> </w:t>
-      </w:r>
-      <w:r>
-        <w:rPr>
-          <w:sz w:val="22"/>
-          <w:szCs w:val="22"/>
-        </w:rPr>
-        <w:t xml:space="preserve">individuals </w:t>
-      </w:r>
-      <w:r>
-        <w:rPr>
-          <w:sz w:val="22"/>
-          <w:szCs w:val="22"/>
-        </w:rPr>
-        <w:t xml:space="preserve">are extended with caution in two ways: (i) </w:t>
-      </w:r>
-      <w:r>
-        <w:rPr>
-          <w:sz w:val="22"/>
-          <w:szCs w:val="22"/>
-        </w:rPr>
-        <w:t>(1</w:t>
-      </w:r>
-      <w:r>
-        <w:rPr>
-          <w:sz w:val="22"/>
-          <w:szCs w:val="22"/>
-          <w:vertAlign w:val="superscript"/>
-        </w:rPr>
-        <w:t>st</w:t>
-      </w:r>
-      <w:r>
-        <w:rPr>
-          <w:sz w:val="22"/>
-          <w:szCs w:val="22"/>
-        </w:rPr>
-        <w:t xml:space="preserve"> and 3</w:t>
-      </w:r>
-      <w:r>
-        <w:rPr>
-          <w:sz w:val="22"/>
-          <w:szCs w:val="22"/>
-          <w:vertAlign w:val="superscript"/>
-        </w:rPr>
-        <w:t>rd</w:t>
-      </w:r>
-      <w:r>
-        <w:rPr>
-          <w:sz w:val="22"/>
-          <w:szCs w:val="22"/>
-        </w:rPr>
-        <w:t xml:space="preserve"> column) </w:t>
-      </w:r>
-      <w:r>
-        <w:rPr>
-          <w:sz w:val="22"/>
-          <w:szCs w:val="22"/>
-        </w:rPr>
-        <w:t xml:space="preserve">only adding cautioned </w:t>
-      </w:r>
-      <w:proofErr w:type="spellStart"/>
-      <w:r>
-        <w:rPr>
-          <w:sz w:val="22"/>
-          <w:szCs w:val="22"/>
-        </w:rPr>
-        <w:t>susceptibles</w:t>
-      </w:r>
-      <w:proofErr w:type="spellEnd"/>
-      <w:r>
-        <w:rPr>
-          <w:sz w:val="22"/>
-          <w:szCs w:val="22"/>
-        </w:rPr>
-        <w:t xml:space="preserve"> as in fig. 2</w:t>
-      </w:r>
-      <w:r>
-        <w:rPr>
-          <w:sz w:val="22"/>
-          <w:szCs w:val="22"/>
-        </w:rPr>
-        <w:t>, and</w:t>
-      </w:r>
-      <w:r>
-        <w:rPr>
-          <w:sz w:val="22"/>
-          <w:szCs w:val="22"/>
-        </w:rPr>
-        <w:t xml:space="preserve"> (ii) </w:t>
-      </w:r>
-      <w:r>
-        <w:rPr>
-          <w:sz w:val="22"/>
-          <w:szCs w:val="22"/>
-        </w:rPr>
-        <w:t>(columns 2 and 4</w:t>
-      </w:r>
-      <w:r>
-        <w:rPr>
-          <w:sz w:val="22"/>
-          <w:szCs w:val="22"/>
-        </w:rPr>
-        <w:t xml:space="preserve">) </w:t>
-      </w:r>
-      <w:r>
-        <w:rPr>
-          <w:sz w:val="22"/>
-          <w:szCs w:val="22"/>
-        </w:rPr>
-        <w:t xml:space="preserve">adding cautioned </w:t>
-      </w:r>
-      <w:proofErr w:type="spellStart"/>
-      <w:r>
-        <w:rPr>
-          <w:sz w:val="22"/>
-          <w:szCs w:val="22"/>
-        </w:rPr>
-        <w:t>susceptibles</w:t>
-      </w:r>
-      <w:proofErr w:type="spellEnd"/>
-      <w:r>
-        <w:rPr>
-          <w:sz w:val="22"/>
-          <w:szCs w:val="22"/>
-        </w:rPr>
-        <w:t xml:space="preserve">, exposed and infected </w:t>
-      </w:r>
-      <w:r>
-        <w:rPr>
-          <w:sz w:val="22"/>
-          <w:szCs w:val="22"/>
-        </w:rPr>
-        <w:t xml:space="preserve">S,E,I  for all non-hospitalized classes </w:t>
-      </w:r>
-      <w:r>
-        <w:rPr>
-          <w:sz w:val="22"/>
-          <w:szCs w:val="22"/>
-        </w:rPr>
-        <w:t>(</w:t>
-      </w:r>
-      <w:r>
-        <w:rPr>
-          <w:sz w:val="22"/>
-          <w:szCs w:val="22"/>
-        </w:rPr>
-        <w:t xml:space="preserve">assuming hospitalized cases are always cautioned). </w:t>
-      </w:r>
-      <w:r>
-        <w:rPr>
-          <w:sz w:val="22"/>
-          <w:szCs w:val="22"/>
-        </w:rPr>
-        <w:t xml:space="preserve">The three rows show the variations of the response with each of the three caution parameters </w:t>
-      </w:r>
-      <w:r>
-        <w:rPr>
-          <w:sz w:val="22"/>
-          <w:szCs w:val="22"/>
-        </w:rPr>
-        <w:t>(</w:t>
-      </w:r>
-      <w:r>
-        <w:rPr>
-          <w:sz w:val="22"/>
-          <w:szCs w:val="22"/>
-        </w:rPr>
-        <w:t>c0</w:t>
-      </w:r>
-      <w:r>
-        <w:rPr>
-          <w:sz w:val="22"/>
-          <w:szCs w:val="22"/>
-        </w:rPr>
-        <w:t>,</w:t>
-      </w:r>
-      <w:r>
-        <w:rPr>
-          <w:sz w:val="22"/>
-          <w:szCs w:val="22"/>
-        </w:rPr>
-        <w:t>c1,c2</w:t>
-      </w:r>
-      <w:r>
-        <w:rPr>
-          <w:sz w:val="22"/>
-          <w:szCs w:val="22"/>
-        </w:rPr>
-        <w:t>)</w:t>
-      </w:r>
-      <w:r>
-        <w:rPr>
-          <w:sz w:val="22"/>
-          <w:szCs w:val="22"/>
-        </w:rPr>
-        <w:t xml:space="preserve"> </w:t>
-      </w:r>
-      <w:r>
-        <w:rPr>
-          <w:sz w:val="22"/>
-          <w:szCs w:val="22"/>
-        </w:rPr>
-        <w:t xml:space="preserve">about reference values (0.2,21,0.3) </w:t>
-      </w:r>
-      <w:r>
-        <w:rPr>
-          <w:sz w:val="22"/>
-          <w:szCs w:val="22"/>
-        </w:rPr>
-        <w:t>corresponding to (infectivity reduction factor, caution retention time in days, and sensitivity to ICU occupation fraction or equivalently to death rate</w:t>
-      </w:r>
-      <w:r>
-        <w:rPr>
-          <w:sz w:val="22"/>
-          <w:szCs w:val="22"/>
-        </w:rPr>
-        <w:t>, more precisely</w:t>
-      </w:r>
-      <w:r>
-        <w:rPr>
-          <w:sz w:val="22"/>
-          <w:szCs w:val="22"/>
-        </w:rPr>
-        <w:t xml:space="preserve"> the f</w:t>
-      </w:r>
-      <w:r>
-        <w:rPr>
-          <w:sz w:val="22"/>
-          <w:szCs w:val="22"/>
-        </w:rPr>
-        <w:t>raction of ICUs occupied leading to transition to caution @ 1/day</w:t>
-      </w:r>
-      <w:r>
-        <w:rPr>
-          <w:sz w:val="22"/>
-          <w:szCs w:val="22"/>
-        </w:rPr>
-        <w:t xml:space="preserve">). The ICU fraction relative to population is a known country dependent parameter, set to </w:t>
-      </w:r>
-      <w:r>
-        <w:rPr>
-          <w:sz w:val="22"/>
-          <w:szCs w:val="22"/>
-        </w:rPr>
-        <w:t xml:space="preserve">a typical western value of </w:t>
-      </w:r>
-      <w:r>
-        <w:rPr>
-          <w:sz w:val="22"/>
-          <w:szCs w:val="22"/>
-        </w:rPr>
-        <w:t>0.002 in this case.</w:t>
-      </w:r>
-      <w:r>
-        <w:rPr>
-          <w:sz w:val="22"/>
-          <w:szCs w:val="22"/>
-        </w:rPr>
-        <w:t xml:space="preserve"> </w:t>
-      </w:r>
-      <w:r>
-        <w:rPr>
-          <w:sz w:val="22"/>
-          <w:szCs w:val="22"/>
-        </w:rPr>
-        <w:t>The vertical axis i</w:t>
-      </w:r>
-      <w:r>
-        <w:rPr>
-          <w:sz w:val="22"/>
-          <w:szCs w:val="22"/>
-        </w:rPr>
-        <w:t>n all plots is</w:t>
-      </w:r>
-      <w:r>
-        <w:rPr>
-          <w:sz w:val="22"/>
-          <w:szCs w:val="22"/>
-        </w:rPr>
-        <w:t xml:space="preserve"> </w:t>
-      </w:r>
-      <w:r>
-        <w:rPr>
-          <w:sz w:val="22"/>
-          <w:szCs w:val="22"/>
-        </w:rPr>
-        <w:t>the</w:t>
-      </w:r>
-      <w:r>
-        <w:rPr>
-          <w:sz w:val="22"/>
-          <w:szCs w:val="22"/>
-        </w:rPr>
-        <w:t xml:space="preserve"> daily confirmed cases</w:t>
-      </w:r>
-      <w:r>
-        <w:rPr>
-          <w:sz w:val="22"/>
-          <w:szCs w:val="22"/>
-        </w:rPr>
-        <w:t xml:space="preserve"> </w:t>
-      </w:r>
-      <w:r>
-        <w:rPr>
-          <w:sz w:val="22"/>
-          <w:szCs w:val="22"/>
-        </w:rPr>
-        <w:t>as a fraction of the population (allowing application to different regions or nations).</w:t>
-      </w:r>
-    </w:p>
-    <w:p/>
-    <w:p>
-      <w:r>
-        <w:br w:type="page"/>
-      </w:r>
-    </w:p>
-    <w:p>
-      <w:pPr>
         <w:jc w:val="center"/>
       </w:pPr>
       <w:r>
         <w:rPr>
           <w:noProof/>
         </w:rPr>
-        <w:lastRenderedPageBreak/>
         <w:drawing>
           <wp:inline distT="0" distB="0" distL="0" distR="0" wp14:anchorId="08E21003" wp14:editId="1FA3A335">
             <wp:extent cx="4816554" cy="4690533"/>
@@ -6898,10 +8007,212 @@
     </w:p>
     <w:p>
       <w:pPr>
+        <w:rPr>
+          <w:sz w:val="22"/>
+          <w:szCs w:val="22"/>
+        </w:rPr>
+      </w:pPr>
+    </w:p>
+    <w:p>
+      <w:pPr>
+        <w:rPr>
+          <w:sz w:val="22"/>
+          <w:szCs w:val="22"/>
+        </w:rPr>
+      </w:pPr>
+      <w:r>
+        <w:rPr>
+          <w:b/>
+          <w:bCs/>
+          <w:sz w:val="22"/>
+          <w:szCs w:val="22"/>
+        </w:rPr>
+        <w:t xml:space="preserve">Fig. </w:t>
+      </w:r>
+      <w:r>
+        <w:rPr>
+          <w:b/>
+          <w:bCs/>
+          <w:sz w:val="22"/>
+          <w:szCs w:val="22"/>
+        </w:rPr>
+        <w:t>5</w:t>
+      </w:r>
+      <w:r>
+        <w:rPr>
+          <w:b/>
+          <w:bCs/>
+          <w:sz w:val="22"/>
+          <w:szCs w:val="22"/>
+        </w:rPr>
+        <w:t xml:space="preserve"> </w:t>
+      </w:r>
+      <w:r>
+        <w:rPr>
+          <w:b/>
+          <w:bCs/>
+          <w:sz w:val="22"/>
+          <w:szCs w:val="22"/>
+        </w:rPr>
+        <w:t>Economic</w:t>
+      </w:r>
+      <w:r>
+        <w:rPr>
+          <w:b/>
+          <w:bCs/>
+          <w:sz w:val="22"/>
+          <w:szCs w:val="22"/>
+        </w:rPr>
+        <w:t xml:space="preserve"> </w:t>
+      </w:r>
+      <w:r>
+        <w:rPr>
+          <w:b/>
+          <w:bCs/>
+          <w:sz w:val="22"/>
+          <w:szCs w:val="22"/>
+        </w:rPr>
+        <w:t xml:space="preserve">coupling with caution in </w:t>
+      </w:r>
+      <w:r>
+        <w:rPr>
+          <w:b/>
+          <w:bCs/>
+          <w:sz w:val="22"/>
+          <w:szCs w:val="22"/>
+        </w:rPr>
+        <w:t>SC3</w:t>
+      </w:r>
+      <w:r>
+        <w:rPr>
+          <w:b/>
+          <w:bCs/>
+          <w:sz w:val="22"/>
+          <w:szCs w:val="22"/>
+        </w:rPr>
+        <w:t>U</w:t>
+      </w:r>
+      <w:r>
+        <w:rPr>
+          <w:b/>
+          <w:bCs/>
+          <w:sz w:val="22"/>
+          <w:szCs w:val="22"/>
+        </w:rPr>
+        <w:t>EI3R model</w:t>
+      </w:r>
+      <w:r>
+        <w:rPr>
+          <w:sz w:val="22"/>
+          <w:szCs w:val="22"/>
+        </w:rPr>
+        <w:t xml:space="preserve">. </w:t>
+      </w:r>
+      <w:r>
+        <w:rPr>
+          <w:sz w:val="22"/>
+          <w:szCs w:val="22"/>
+        </w:rPr>
+        <w:t xml:space="preserve">The influence of economic stringencies on the cautionary response is shown, in </w:t>
+      </w:r>
+      <w:r>
+        <w:rPr>
+          <w:b/>
+          <w:bCs/>
+          <w:sz w:val="22"/>
+          <w:szCs w:val="22"/>
+        </w:rPr>
+        <w:t>A</w:t>
+      </w:r>
+      <w:r>
+        <w:rPr>
+          <w:sz w:val="22"/>
+          <w:szCs w:val="22"/>
+        </w:rPr>
+        <w:t xml:space="preserve"> </w:t>
+      </w:r>
+      <w:r>
+        <w:rPr>
+          <w:sz w:val="22"/>
+          <w:szCs w:val="22"/>
+        </w:rPr>
+        <w:t>for typical variation of the coupling strength</w:t>
+      </w:r>
+      <w:r>
+        <w:rPr>
+          <w:sz w:val="22"/>
+          <w:szCs w:val="22"/>
+        </w:rPr>
+        <w:t xml:space="preserve"> and </w:t>
+      </w:r>
+      <w:r>
+        <w:rPr>
+          <w:b/>
+          <w:bCs/>
+          <w:sz w:val="22"/>
+          <w:szCs w:val="22"/>
+        </w:rPr>
+        <w:t>B</w:t>
+      </w:r>
+      <w:r>
+        <w:rPr>
+          <w:sz w:val="22"/>
+          <w:szCs w:val="22"/>
+        </w:rPr>
+        <w:t xml:space="preserve"> and </w:t>
+      </w:r>
+      <w:r>
+        <w:rPr>
+          <w:b/>
+          <w:bCs/>
+          <w:sz w:val="22"/>
+          <w:szCs w:val="22"/>
+        </w:rPr>
+        <w:t>C</w:t>
+      </w:r>
+      <w:r>
+        <w:rPr>
+          <w:sz w:val="22"/>
+          <w:szCs w:val="22"/>
+        </w:rPr>
+        <w:t xml:space="preserve"> as a fit to the data for the USA </w:t>
+      </w:r>
+      <w:r>
+        <w:rPr>
+          <w:sz w:val="22"/>
+          <w:szCs w:val="22"/>
+          <w:highlight w:val="yellow"/>
+        </w:rPr>
+        <w:t>and Spain</w:t>
+      </w:r>
+      <w:r>
+        <w:rPr>
+          <w:sz w:val="22"/>
+          <w:szCs w:val="22"/>
+        </w:rPr>
+        <w:t>. Note that the strength of the cautionary response on the pandemic is weakened by economic considerations as expected.</w:t>
+      </w:r>
+      <w:r>
+        <w:rPr>
+          <w:sz w:val="22"/>
+          <w:szCs w:val="22"/>
+        </w:rPr>
+        <w:br w:type="page"/>
+      </w:r>
+    </w:p>
+    <w:p>
+      <w:pPr>
+        <w:rPr>
+          <w:sz w:val="22"/>
+          <w:szCs w:val="22"/>
+        </w:rPr>
+      </w:pPr>
+    </w:p>
+    <w:p>
+      <w:pPr>
         <w:pStyle w:val="Heading1"/>
       </w:pPr>
       <w:r>
-        <w:lastRenderedPageBreak/>
         <w:t>Supplementary Material</w:t>
       </w:r>
     </w:p>
@@ -8027,7 +9338,15 @@
           <w:sz w:val="22"/>
           <w:szCs w:val="22"/>
         </w:rPr>
-        <w:t xml:space="preserve"> and then (ii) distinguishing also cautioned exposed and/or infected individuals (non-hospitalized ones to be more precise). In each case the reference class employed to gauge the cautionary feedback is the class of most severely affected infected individuals. We assume for simplicity that the transition to caution is independent of exposure in the differentiated models.</w:t>
+        <w:t xml:space="preserve"> and then (ii) distinguishing also cautioned exposed and/or infected individuals (non-hospitalized ones to be more precise). In each case the reference class employed to gauge the </w:t>
+      </w:r>
+      <w:r>
+        <w:rPr>
+          <w:sz w:val="22"/>
+          <w:szCs w:val="22"/>
+        </w:rPr>
+        <w:lastRenderedPageBreak/>
+        <w:t>cautionary feedback is the class of most severely affected infected individuals. We assume for simplicity that the transition to caution is independent of exposure in the differentiated models.</w:t>
       </w:r>
     </w:p>
     <w:p>
@@ -8042,7 +9361,6 @@
           <w:sz w:val="56"/>
           <w:szCs w:val="56"/>
         </w:rPr>
-        <w:lastRenderedPageBreak/>
         <w:t>Fig n</w:t>
       </w:r>
       <w:r>
@@ -9194,14 +10512,50 @@
       </w:r>
     </w:p>
     <w:p>
-      <w:r>
+      <w:pPr>
+        <w:pStyle w:val="EndNoteBibliography"/>
+        <w:rPr>
+          <w:noProof/>
+        </w:rPr>
+      </w:pPr>
+      <w:r>
+        <w:rPr>
+          <w:noProof/>
+        </w:rPr>
         <w:lastRenderedPageBreak/>
+        <w:t>29.</w:t>
+      </w:r>
+      <w:r>
+        <w:rPr>
+          <w:noProof/>
+        </w:rPr>
+        <w:tab/>
+        <w:t xml:space="preserve">Hill, A., Levy, M., Xie, S., Sheen, S., Shinnick, J., Gheorghe, A., Rehmann, C.: Modeling COVID-19 spread vs healthcare capacity, 2020., Planning as Inference in Epidemiological Models.  Available from: </w:t>
+      </w:r>
+      <w:hyperlink r:id="rId37" w:history="1">
+        <w:r>
+          <w:rPr>
+            <w:rStyle w:val="Hyperlink"/>
+            <w:noProof/>
+          </w:rPr>
+          <w:t>https://www.researchgate.net/publication/340295625_Planning_as_Inference_in_Epidemiological_Models</w:t>
+        </w:r>
+      </w:hyperlink>
+      <w:r>
+        <w:rPr>
+          <w:noProof/>
+        </w:rPr>
+        <w:t xml:space="preserve">. (2020) </w:t>
+      </w:r>
+    </w:p>
+    <w:p>
+      <w:r>
         <w:fldChar w:fldCharType="end"/>
       </w:r>
     </w:p>
     <w:sectPr>
-      <w:footerReference w:type="even" r:id="rId37"/>
-      <w:footerReference w:type="default" r:id="rId38"/>
+      <w:footerReference w:type="even" r:id="rId38"/>
+      <w:footerReference w:type="default" r:id="rId39"/>
       <w:pgSz w:w="11900" w:h="16840"/>
       <w:pgMar w:top="1440" w:right="1440" w:bottom="1440" w:left="1440" w:header="708" w:footer="708" w:gutter="0"/>
       <w:cols w:space="708"/>
@@ -9247,6 +10601,11 @@
         <w:docPartUnique/>
       </w:docPartObj>
     </w:sdtPr>
+    <w:sdtEndPr>
+      <w:rPr>
+        <w:rStyle w:val="PageNumber"/>
+      </w:rPr>
+    </w:sdtEndPr>
     <w:sdtContent>
       <w:p>
         <w:pPr>
@@ -9299,6 +10658,11 @@
         <w:docPartUnique/>
       </w:docPartObj>
     </w:sdtPr>
+    <w:sdtEndPr>
+      <w:rPr>
+        <w:rStyle w:val="PageNumber"/>
+      </w:rPr>
+    </w:sdtEndPr>
     <w:sdtContent>
       <w:p>
         <w:pPr>
@@ -10091,6 +11455,17 @@
       <w:u w:val="single"/>
     </w:rPr>
   </w:style>
+  <w:style w:type="paragraph" w:styleId="ListParagraph">
+    <w:name w:val="List Paragraph"/>
+    <w:basedOn w:val="Normal"/>
+    <w:uiPriority w:val="34"/>
+    <w:qFormat/>
+    <w:rsid w:val="00E777CF"/>
+    <w:pPr>
+      <w:ind w:left="720"/>
+      <w:contextualSpacing/>
+    </w:pPr>
+  </w:style>
 </w:styles>
 </file>
 

</xml_diff>